<commit_message>
cleaned up the git
</commit_message>
<xml_diff>
--- a/recherche/Recherche_final/Recherche Wanderführer.docx
+++ b/recherche/Recherche_final/Recherche Wanderführer.docx
@@ -95,7 +95,7 @@
                                 <w:sdtContent>
                                   <w:p>
                                     <w:pPr>
-                                      <w:pStyle w:val="KeinLeerraum"/>
+                                      <w:pStyle w:val="NoSpacing"/>
                                       <w:spacing w:before="40" w:after="40"/>
                                       <w:rPr>
                                         <w:caps/>
@@ -111,27 +111,7 @@
                                         <w:sz w:val="28"/>
                                         <w:szCs w:val="28"/>
                                       </w:rPr>
-                                      <w:t xml:space="preserve">wanderführer*in </w:t>
-                                    </w:r>
-                                    <w:proofErr w:type="spellStart"/>
-                                    <w:r>
-                                      <w:rPr>
-                                        <w:caps/>
-                                        <w:color w:val="4472C4" w:themeColor="accent1"/>
-                                        <w:sz w:val="28"/>
-                                        <w:szCs w:val="28"/>
-                                      </w:rPr>
-                                      <w:t>in</w:t>
-                                    </w:r>
-                                    <w:proofErr w:type="spellEnd"/>
-                                    <w:r>
-                                      <w:rPr>
-                                        <w:caps/>
-                                        <w:color w:val="4472C4" w:themeColor="accent1"/>
-                                        <w:sz w:val="28"/>
-                                        <w:szCs w:val="28"/>
-                                      </w:rPr>
-                                      <w:t xml:space="preserve"> hauenstein (südwestpfalz)</w:t>
+                                      <w:t>wanderführer*in in hauenstein (südwestpfalz)</w:t>
                                     </w:r>
                                   </w:p>
                                 </w:sdtContent>
@@ -154,7 +134,7 @@
                                 <w:sdtContent>
                                   <w:p>
                                     <w:pPr>
-                                      <w:pStyle w:val="KeinLeerraum"/>
+                                      <w:pStyle w:val="NoSpacing"/>
                                       <w:spacing w:before="40" w:after="40"/>
                                       <w:rPr>
                                         <w:caps/>
@@ -222,7 +202,7 @@
                           <w:sdtContent>
                             <w:p>
                               <w:pPr>
-                                <w:pStyle w:val="KeinLeerraum"/>
+                                <w:pStyle w:val="NoSpacing"/>
                                 <w:spacing w:before="40" w:after="40"/>
                                 <w:rPr>
                                   <w:caps/>
@@ -238,27 +218,7 @@
                                   <w:sz w:val="28"/>
                                   <w:szCs w:val="28"/>
                                 </w:rPr>
-                                <w:t xml:space="preserve">wanderführer*in </w:t>
-                              </w:r>
-                              <w:proofErr w:type="spellStart"/>
-                              <w:r>
-                                <w:rPr>
-                                  <w:caps/>
-                                  <w:color w:val="4472C4" w:themeColor="accent1"/>
-                                  <w:sz w:val="28"/>
-                                  <w:szCs w:val="28"/>
-                                </w:rPr>
-                                <w:t>in</w:t>
-                              </w:r>
-                              <w:proofErr w:type="spellEnd"/>
-                              <w:r>
-                                <w:rPr>
-                                  <w:caps/>
-                                  <w:color w:val="4472C4" w:themeColor="accent1"/>
-                                  <w:sz w:val="28"/>
-                                  <w:szCs w:val="28"/>
-                                </w:rPr>
-                                <w:t xml:space="preserve"> hauenstein (südwestpfalz)</w:t>
+                                <w:t>wanderführer*in in hauenstein (südwestpfalz)</w:t>
                               </w:r>
                             </w:p>
                           </w:sdtContent>
@@ -281,7 +241,7 @@
                           <w:sdtContent>
                             <w:p>
                               <w:pPr>
-                                <w:pStyle w:val="KeinLeerraum"/>
+                                <w:pStyle w:val="NoSpacing"/>
                                 <w:spacing w:before="40" w:after="40"/>
                                 <w:rPr>
                                   <w:caps/>
@@ -640,7 +600,7 @@
               </mc:Choice>
               <mc:Fallback>
                 <w:pict>
-                  <v:group w14:anchorId="21540BB9" id="Gruppe 125" o:spid="_x0000_s1027" style="position:absolute;margin-left:0;margin-top:0;width:540pt;height:556.55pt;z-index:-251658227;mso-width-percent:1154;mso-height-percent:670;mso-top-percent:45;mso-position-horizontal:center;mso-position-horizontal-relative:margin;mso-position-vertical-relative:page;mso-width-percent:1154;mso-height-percent:670;mso-top-percent:45;mso-width-relative:margin" coordsize="55613,54044" o:gfxdata="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">
+                  <v:group w14:anchorId="21540BB9" id="Gruppe 125" o:spid="_x0000_s1027" style="position:absolute;margin-left:0;margin-top:0;width:540pt;height:556.55pt;z-index:-251658227;mso-width-percent:1154;mso-height-percent:670;mso-top-percent:45;mso-position-horizontal:center;mso-position-horizontal-relative:margin;mso-position-vertical-relative:page;mso-width-percent:1154;mso-height-percent:670;mso-top-percent:45;mso-width-relative:margin" coordsize="55613,54044" o:gfxdata="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">
                     <o:lock v:ext="edit" aspectratio="t"/>
                     <v:shape id="Freihandform 10" o:spid="_x0000_s1028" style="position:absolute;width:55575;height:54044;visibility:visible;mso-wrap-style:square;v-text-anchor:bottom" coordsize="720,700" o:spt="100" o:gfxdata="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" adj="-11796480,,5400" path="m,c,644,,644,,644v23,6,62,14,113,21c250,685,476,700,720,644v,-27,,-27,,-27c720,,720,,720,,,,,,,e" fillcolor="#4d5f78 [2994]" stroked="f">
                       <v:fill color2="#2a3442 [2018]" rotate="t" colors="0 #5d6d85;.5 #485972;1 #334258" focus="100%" type="gradient">
@@ -770,7 +730,7 @@
                             <w:txbxContent>
                               <w:p>
                                 <w:pPr>
-                                  <w:pStyle w:val="KeinLeerraum"/>
+                                  <w:pStyle w:val="NoSpacing"/>
                                   <w:rPr>
                                     <w:color w:val="7F7F7F" w:themeColor="text1" w:themeTint="80"/>
                                     <w:sz w:val="18"/>
@@ -882,7 +842,7 @@
                       <w:txbxContent>
                         <w:p>
                           <w:pPr>
-                            <w:pStyle w:val="KeinLeerraum"/>
+                            <w:pStyle w:val="NoSpacing"/>
                             <w:rPr>
                               <w:color w:val="7F7F7F" w:themeColor="text1" w:themeTint="80"/>
                               <w:sz w:val="18"/>
@@ -1064,7 +1024,7 @@
                                 <w:sdtContent>
                                   <w:p>
                                     <w:pPr>
-                                      <w:pStyle w:val="KeinLeerraum"/>
+                                      <w:pStyle w:val="NoSpacing"/>
                                       <w:jc w:val="right"/>
                                       <w:rPr>
                                         <w:color w:val="FFFFFF" w:themeColor="background1"/>
@@ -1072,7 +1032,6 @@
                                         <w:szCs w:val="24"/>
                                       </w:rPr>
                                     </w:pPr>
-                                    <w:proofErr w:type="spellStart"/>
                                     <w:r>
                                       <w:rPr>
                                         <w:color w:val="FFFFFF" w:themeColor="background1"/>
@@ -1081,7 +1040,6 @@
                                       </w:rPr>
                                       <w:t>ATdIT</w:t>
                                     </w:r>
-                                    <w:proofErr w:type="spellEnd"/>
                                   </w:p>
                                 </w:sdtContent>
                               </w:sdt>
@@ -1133,7 +1091,7 @@
                           <w:sdtContent>
                             <w:p>
                               <w:pPr>
-                                <w:pStyle w:val="KeinLeerraum"/>
+                                <w:pStyle w:val="NoSpacing"/>
                                 <w:jc w:val="right"/>
                                 <w:rPr>
                                   <w:color w:val="FFFFFF" w:themeColor="background1"/>
@@ -1141,7 +1099,6 @@
                                   <w:szCs w:val="24"/>
                                 </w:rPr>
                               </w:pPr>
-                              <w:proofErr w:type="spellStart"/>
                               <w:r>
                                 <w:rPr>
                                   <w:color w:val="FFFFFF" w:themeColor="background1"/>
@@ -1150,7 +1107,6 @@
                                 </w:rPr>
                                 <w:t>ATdIT</w:t>
                               </w:r>
-                              <w:proofErr w:type="spellEnd"/>
                             </w:p>
                           </w:sdtContent>
                         </w:sdt>
@@ -1192,15 +1148,17 @@
       <w:sdtContent>
         <w:p>
           <w:pPr>
-            <w:pStyle w:val="Inhaltsverzeichnisberschrift"/>
+            <w:pStyle w:val="TOCHeading"/>
           </w:pPr>
           <w:r>
             <w:t>Inhalt</w:t>
           </w:r>
+          <w:bookmarkStart w:id="0" w:name="_GoBack"/>
+          <w:bookmarkEnd w:id="0"/>
         </w:p>
         <w:p>
           <w:pPr>
-            <w:pStyle w:val="Verzeichnis1"/>
+            <w:pStyle w:val="TOC1"/>
             <w:tabs>
               <w:tab w:val="right" w:leader="dot" w:pos="9062"/>
             </w:tabs>
@@ -1219,7 +1177,7 @@
           <w:r>
             <w:fldChar w:fldCharType="separate"/>
           </w:r>
-          <w:hyperlink w:anchor="_Toc45391235" w:history="1">
+          <w:hyperlink w:anchor="_Toc50816337" w:history="1">
             <w:r>
               <w:rPr>
                 <w:rStyle w:val="Hyperlink"/>
@@ -1248,7 +1206,7 @@
                 <w:noProof/>
                 <w:webHidden/>
               </w:rPr>
-              <w:instrText xml:space="preserve"> PAGEREF _Toc45391235 \h </w:instrText>
+              <w:instrText xml:space="preserve"> PAGEREF _Toc50816337 \h </w:instrText>
             </w:r>
             <w:r>
               <w:rPr>
@@ -1281,7 +1239,7 @@
         </w:p>
         <w:p>
           <w:pPr>
-            <w:pStyle w:val="Verzeichnis1"/>
+            <w:pStyle w:val="TOC1"/>
             <w:tabs>
               <w:tab w:val="right" w:leader="dot" w:pos="9062"/>
             </w:tabs>
@@ -1291,7 +1249,7 @@
               <w:lang w:eastAsia="de-DE"/>
             </w:rPr>
           </w:pPr>
-          <w:hyperlink w:anchor="_Toc45391236" w:history="1">
+          <w:hyperlink w:anchor="_Toc50816338" w:history="1">
             <w:r>
               <w:rPr>
                 <w:rStyle w:val="Hyperlink"/>
@@ -1320,7 +1278,7 @@
                 <w:noProof/>
                 <w:webHidden/>
               </w:rPr>
-              <w:instrText xml:space="preserve"> PAGEREF _Toc45391236 \h </w:instrText>
+              <w:instrText xml:space="preserve"> PAGEREF _Toc50816338 \h </w:instrText>
             </w:r>
             <w:r>
               <w:rPr>
@@ -1340,7 +1298,7 @@
                 <w:noProof/>
                 <w:webHidden/>
               </w:rPr>
-              <w:t>3</w:t>
+              <w:t>2</w:t>
             </w:r>
             <w:r>
               <w:rPr>
@@ -1353,7 +1311,7 @@
         </w:p>
         <w:p>
           <w:pPr>
-            <w:pStyle w:val="Verzeichnis1"/>
+            <w:pStyle w:val="TOC1"/>
             <w:tabs>
               <w:tab w:val="right" w:leader="dot" w:pos="9062"/>
             </w:tabs>
@@ -1363,7 +1321,7 @@
               <w:lang w:eastAsia="de-DE"/>
             </w:rPr>
           </w:pPr>
-          <w:hyperlink w:anchor="_Toc45391237" w:history="1">
+          <w:hyperlink w:anchor="_Toc50816339" w:history="1">
             <w:r>
               <w:rPr>
                 <w:rStyle w:val="Hyperlink"/>
@@ -1392,7 +1350,7 @@
                 <w:noProof/>
                 <w:webHidden/>
               </w:rPr>
-              <w:instrText xml:space="preserve"> PAGEREF _Toc45391237 \h </w:instrText>
+              <w:instrText xml:space="preserve"> PAGEREF _Toc50816339 \h </w:instrText>
             </w:r>
             <w:r>
               <w:rPr>
@@ -1425,7 +1383,7 @@
         </w:p>
         <w:p>
           <w:pPr>
-            <w:pStyle w:val="Verzeichnis1"/>
+            <w:pStyle w:val="TOC1"/>
             <w:tabs>
               <w:tab w:val="right" w:leader="dot" w:pos="9062"/>
             </w:tabs>
@@ -1435,7 +1393,7 @@
               <w:lang w:eastAsia="de-DE"/>
             </w:rPr>
           </w:pPr>
-          <w:hyperlink w:anchor="_Toc45391238" w:history="1">
+          <w:hyperlink w:anchor="_Toc50816340" w:history="1">
             <w:r>
               <w:rPr>
                 <w:rStyle w:val="Hyperlink"/>
@@ -1464,7 +1422,7 @@
                 <w:noProof/>
                 <w:webHidden/>
               </w:rPr>
-              <w:instrText xml:space="preserve"> PAGEREF _Toc45391238 \h </w:instrText>
+              <w:instrText xml:space="preserve"> PAGEREF _Toc50816340 \h </w:instrText>
             </w:r>
             <w:r>
               <w:rPr>
@@ -1484,7 +1442,7 @@
                 <w:noProof/>
                 <w:webHidden/>
               </w:rPr>
-              <w:t>4</w:t>
+              <w:t>3</w:t>
             </w:r>
             <w:r>
               <w:rPr>
@@ -1497,281 +1455,7 @@
         </w:p>
         <w:p>
           <w:pPr>
-            <w:pStyle w:val="Verzeichnis2"/>
-            <w:tabs>
-              <w:tab w:val="right" w:leader="dot" w:pos="9062"/>
-            </w:tabs>
-            <w:rPr>
-              <w:noProof/>
-            </w:rPr>
-          </w:pPr>
-          <w:hyperlink w:anchor="_Toc45391239" w:history="1">
-            <w:r>
-              <w:rPr>
-                <w:rStyle w:val="Hyperlink"/>
-                <w:rFonts w:eastAsia="Times New Roman"/>
-                <w:noProof/>
-                <w:lang w:eastAsia="de-DE"/>
-              </w:rPr>
-              <w:t>Ausgangssituation</w:t>
-            </w:r>
-            <w:r>
-              <w:rPr>
-                <w:noProof/>
-                <w:webHidden/>
-              </w:rPr>
-              <w:tab/>
-            </w:r>
-            <w:r>
-              <w:rPr>
-                <w:noProof/>
-                <w:webHidden/>
-              </w:rPr>
-              <w:fldChar w:fldCharType="begin"/>
-            </w:r>
-            <w:r>
-              <w:rPr>
-                <w:noProof/>
-                <w:webHidden/>
-              </w:rPr>
-              <w:instrText xml:space="preserve"> PAGEREF _Toc45391239 \h </w:instrText>
-            </w:r>
-            <w:r>
-              <w:rPr>
-                <w:noProof/>
-                <w:webHidden/>
-              </w:rPr>
-            </w:r>
-            <w:r>
-              <w:rPr>
-                <w:noProof/>
-                <w:webHidden/>
-              </w:rPr>
-              <w:fldChar w:fldCharType="separate"/>
-            </w:r>
-            <w:r>
-              <w:rPr>
-                <w:noProof/>
-                <w:webHidden/>
-              </w:rPr>
-              <w:t>4</w:t>
-            </w:r>
-            <w:r>
-              <w:rPr>
-                <w:noProof/>
-                <w:webHidden/>
-              </w:rPr>
-              <w:fldChar w:fldCharType="end"/>
-            </w:r>
-          </w:hyperlink>
-        </w:p>
-        <w:p>
-          <w:pPr>
-            <w:pStyle w:val="Verzeichnis2"/>
-            <w:tabs>
-              <w:tab w:val="right" w:leader="dot" w:pos="9062"/>
-            </w:tabs>
-            <w:rPr>
-              <w:noProof/>
-            </w:rPr>
-          </w:pPr>
-          <w:hyperlink w:anchor="_Toc45391240" w:history="1">
-            <w:r>
-              <w:rPr>
-                <w:rStyle w:val="Hyperlink"/>
-                <w:noProof/>
-              </w:rPr>
-              <w:t>Vor der Wanderung</w:t>
-            </w:r>
-            <w:r>
-              <w:rPr>
-                <w:noProof/>
-                <w:webHidden/>
-              </w:rPr>
-              <w:tab/>
-            </w:r>
-            <w:r>
-              <w:rPr>
-                <w:noProof/>
-                <w:webHidden/>
-              </w:rPr>
-              <w:fldChar w:fldCharType="begin"/>
-            </w:r>
-            <w:r>
-              <w:rPr>
-                <w:noProof/>
-                <w:webHidden/>
-              </w:rPr>
-              <w:instrText xml:space="preserve"> PAGEREF _Toc45391240 \h </w:instrText>
-            </w:r>
-            <w:r>
-              <w:rPr>
-                <w:noProof/>
-                <w:webHidden/>
-              </w:rPr>
-            </w:r>
-            <w:r>
-              <w:rPr>
-                <w:noProof/>
-                <w:webHidden/>
-              </w:rPr>
-              <w:fldChar w:fldCharType="separate"/>
-            </w:r>
-            <w:r>
-              <w:rPr>
-                <w:noProof/>
-                <w:webHidden/>
-              </w:rPr>
-              <w:t>5</w:t>
-            </w:r>
-            <w:r>
-              <w:rPr>
-                <w:noProof/>
-                <w:webHidden/>
-              </w:rPr>
-              <w:fldChar w:fldCharType="end"/>
-            </w:r>
-          </w:hyperlink>
-        </w:p>
-        <w:p>
-          <w:pPr>
-            <w:pStyle w:val="Verzeichnis2"/>
-            <w:tabs>
-              <w:tab w:val="right" w:leader="dot" w:pos="9062"/>
-            </w:tabs>
-            <w:rPr>
-              <w:noProof/>
-            </w:rPr>
-          </w:pPr>
-          <w:hyperlink w:anchor="_Toc45391241" w:history="1">
-            <w:r>
-              <w:rPr>
-                <w:rStyle w:val="Hyperlink"/>
-                <w:noProof/>
-              </w:rPr>
-              <w:t>Die Wanderung</w:t>
-            </w:r>
-            <w:r>
-              <w:rPr>
-                <w:noProof/>
-                <w:webHidden/>
-              </w:rPr>
-              <w:tab/>
-            </w:r>
-            <w:r>
-              <w:rPr>
-                <w:noProof/>
-                <w:webHidden/>
-              </w:rPr>
-              <w:fldChar w:fldCharType="begin"/>
-            </w:r>
-            <w:r>
-              <w:rPr>
-                <w:noProof/>
-                <w:webHidden/>
-              </w:rPr>
-              <w:instrText xml:space="preserve"> PAGEREF _Toc45391241 \h </w:instrText>
-            </w:r>
-            <w:r>
-              <w:rPr>
-                <w:noProof/>
-                <w:webHidden/>
-              </w:rPr>
-            </w:r>
-            <w:r>
-              <w:rPr>
-                <w:noProof/>
-                <w:webHidden/>
-              </w:rPr>
-              <w:fldChar w:fldCharType="separate"/>
-            </w:r>
-            <w:r>
-              <w:rPr>
-                <w:noProof/>
-                <w:webHidden/>
-              </w:rPr>
-              <w:t>7</w:t>
-            </w:r>
-            <w:r>
-              <w:rPr>
-                <w:noProof/>
-                <w:webHidden/>
-              </w:rPr>
-              <w:fldChar w:fldCharType="end"/>
-            </w:r>
-          </w:hyperlink>
-        </w:p>
-        <w:p>
-          <w:pPr>
-            <w:pStyle w:val="Verzeichnis2"/>
-            <w:tabs>
-              <w:tab w:val="right" w:leader="dot" w:pos="9062"/>
-            </w:tabs>
-            <w:rPr>
-              <w:noProof/>
-            </w:rPr>
-          </w:pPr>
-          <w:hyperlink w:anchor="_Toc45391242" w:history="1">
-            <w:r>
-              <w:rPr>
-                <w:rStyle w:val="Hyperlink"/>
-                <w:noProof/>
-              </w:rPr>
-              <w:t>Fazit</w:t>
-            </w:r>
-            <w:r>
-              <w:rPr>
-                <w:noProof/>
-                <w:webHidden/>
-              </w:rPr>
-              <w:tab/>
-            </w:r>
-            <w:r>
-              <w:rPr>
-                <w:noProof/>
-                <w:webHidden/>
-              </w:rPr>
-              <w:fldChar w:fldCharType="begin"/>
-            </w:r>
-            <w:r>
-              <w:rPr>
-                <w:noProof/>
-                <w:webHidden/>
-              </w:rPr>
-              <w:instrText xml:space="preserve"> PAGEREF _Toc45391242 \h </w:instrText>
-            </w:r>
-            <w:r>
-              <w:rPr>
-                <w:noProof/>
-                <w:webHidden/>
-              </w:rPr>
-            </w:r>
-            <w:r>
-              <w:rPr>
-                <w:noProof/>
-                <w:webHidden/>
-              </w:rPr>
-              <w:fldChar w:fldCharType="separate"/>
-            </w:r>
-            <w:r>
-              <w:rPr>
-                <w:noProof/>
-                <w:webHidden/>
-              </w:rPr>
-              <w:t>8</w:t>
-            </w:r>
-            <w:r>
-              <w:rPr>
-                <w:noProof/>
-                <w:webHidden/>
-              </w:rPr>
-              <w:fldChar w:fldCharType="end"/>
-            </w:r>
-          </w:hyperlink>
-        </w:p>
-        <w:p>
-          <w:pPr>
-            <w:pStyle w:val="Verzeichnis1"/>
+            <w:pStyle w:val="TOC2"/>
             <w:tabs>
               <w:tab w:val="right" w:leader="dot" w:pos="9062"/>
             </w:tabs>
@@ -1781,13 +1465,15 @@
               <w:lang w:eastAsia="de-DE"/>
             </w:rPr>
           </w:pPr>
-          <w:hyperlink w:anchor="_Toc45391243" w:history="1">
+          <w:hyperlink w:anchor="_Toc50816341" w:history="1">
             <w:r>
               <w:rPr>
                 <w:rStyle w:val="Hyperlink"/>
-                <w:noProof/>
-              </w:rPr>
-              <w:t>Der digitale Wanderführer</w:t>
+                <w:rFonts w:eastAsia="Times New Roman"/>
+                <w:noProof/>
+                <w:lang w:eastAsia="de-DE"/>
+              </w:rPr>
+              <w:t>Ausgangssituation</w:t>
             </w:r>
             <w:r>
               <w:rPr>
@@ -1808,7 +1494,7 @@
                 <w:noProof/>
                 <w:webHidden/>
               </w:rPr>
-              <w:instrText xml:space="preserve"> PAGEREF _Toc45391243 \h </w:instrText>
+              <w:instrText xml:space="preserve"> PAGEREF _Toc50816341 \h </w:instrText>
             </w:r>
             <w:r>
               <w:rPr>
@@ -1828,7 +1514,7 @@
                 <w:noProof/>
                 <w:webHidden/>
               </w:rPr>
-              <w:t>8</w:t>
+              <w:t>4</w:t>
             </w:r>
             <w:r>
               <w:rPr>
@@ -1841,215 +1527,7 @@
         </w:p>
         <w:p>
           <w:pPr>
-            <w:pStyle w:val="Verzeichnis2"/>
-            <w:tabs>
-              <w:tab w:val="right" w:leader="dot" w:pos="9062"/>
-            </w:tabs>
-            <w:rPr>
-              <w:noProof/>
-            </w:rPr>
-          </w:pPr>
-          <w:hyperlink w:anchor="_Toc45391244" w:history="1">
-            <w:r>
-              <w:rPr>
-                <w:rStyle w:val="Hyperlink"/>
-                <w:rFonts w:eastAsia="Times New Roman"/>
-                <w:noProof/>
-                <w:lang w:eastAsia="de-DE"/>
-              </w:rPr>
-              <w:t>Anforderungen</w:t>
-            </w:r>
-            <w:r>
-              <w:rPr>
-                <w:noProof/>
-                <w:webHidden/>
-              </w:rPr>
-              <w:tab/>
-            </w:r>
-            <w:r>
-              <w:rPr>
-                <w:noProof/>
-                <w:webHidden/>
-              </w:rPr>
-              <w:fldChar w:fldCharType="begin"/>
-            </w:r>
-            <w:r>
-              <w:rPr>
-                <w:noProof/>
-                <w:webHidden/>
-              </w:rPr>
-              <w:instrText xml:space="preserve"> PAGEREF _Toc45391244 \h </w:instrText>
-            </w:r>
-            <w:r>
-              <w:rPr>
-                <w:noProof/>
-                <w:webHidden/>
-              </w:rPr>
-            </w:r>
-            <w:r>
-              <w:rPr>
-                <w:noProof/>
-                <w:webHidden/>
-              </w:rPr>
-              <w:fldChar w:fldCharType="separate"/>
-            </w:r>
-            <w:r>
-              <w:rPr>
-                <w:noProof/>
-                <w:webHidden/>
-              </w:rPr>
-              <w:t>8</w:t>
-            </w:r>
-            <w:r>
-              <w:rPr>
-                <w:noProof/>
-                <w:webHidden/>
-              </w:rPr>
-              <w:fldChar w:fldCharType="end"/>
-            </w:r>
-          </w:hyperlink>
-        </w:p>
-        <w:p>
-          <w:pPr>
-            <w:pStyle w:val="Verzeichnis2"/>
-            <w:tabs>
-              <w:tab w:val="right" w:leader="dot" w:pos="9062"/>
-            </w:tabs>
-            <w:rPr>
-              <w:noProof/>
-            </w:rPr>
-          </w:pPr>
-          <w:hyperlink w:anchor="_Toc45391245" w:history="1">
-            <w:r>
-              <w:rPr>
-                <w:rStyle w:val="Hyperlink"/>
-                <w:rFonts w:eastAsia="Times New Roman"/>
-                <w:noProof/>
-                <w:lang w:eastAsia="de-DE"/>
-              </w:rPr>
-              <w:t>Umsetzung</w:t>
-            </w:r>
-            <w:r>
-              <w:rPr>
-                <w:noProof/>
-                <w:webHidden/>
-              </w:rPr>
-              <w:tab/>
-            </w:r>
-            <w:r>
-              <w:rPr>
-                <w:noProof/>
-                <w:webHidden/>
-              </w:rPr>
-              <w:fldChar w:fldCharType="begin"/>
-            </w:r>
-            <w:r>
-              <w:rPr>
-                <w:noProof/>
-                <w:webHidden/>
-              </w:rPr>
-              <w:instrText xml:space="preserve"> PAGEREF _Toc45391245 \h </w:instrText>
-            </w:r>
-            <w:r>
-              <w:rPr>
-                <w:noProof/>
-                <w:webHidden/>
-              </w:rPr>
-            </w:r>
-            <w:r>
-              <w:rPr>
-                <w:noProof/>
-                <w:webHidden/>
-              </w:rPr>
-              <w:fldChar w:fldCharType="separate"/>
-            </w:r>
-            <w:r>
-              <w:rPr>
-                <w:noProof/>
-                <w:webHidden/>
-              </w:rPr>
-              <w:t>8</w:t>
-            </w:r>
-            <w:r>
-              <w:rPr>
-                <w:noProof/>
-                <w:webHidden/>
-              </w:rPr>
-              <w:fldChar w:fldCharType="end"/>
-            </w:r>
-          </w:hyperlink>
-        </w:p>
-        <w:p>
-          <w:pPr>
-            <w:pStyle w:val="Verzeichnis2"/>
-            <w:tabs>
-              <w:tab w:val="right" w:leader="dot" w:pos="9062"/>
-            </w:tabs>
-            <w:rPr>
-              <w:noProof/>
-            </w:rPr>
-          </w:pPr>
-          <w:hyperlink w:anchor="_Toc45391246" w:history="1">
-            <w:r>
-              <w:rPr>
-                <w:rStyle w:val="Hyperlink"/>
-                <w:noProof/>
-              </w:rPr>
-              <w:t>Ideate</w:t>
-            </w:r>
-            <w:r>
-              <w:rPr>
-                <w:noProof/>
-                <w:webHidden/>
-              </w:rPr>
-              <w:tab/>
-            </w:r>
-            <w:r>
-              <w:rPr>
-                <w:noProof/>
-                <w:webHidden/>
-              </w:rPr>
-              <w:fldChar w:fldCharType="begin"/>
-            </w:r>
-            <w:r>
-              <w:rPr>
-                <w:noProof/>
-                <w:webHidden/>
-              </w:rPr>
-              <w:instrText xml:space="preserve"> PAGEREF _Toc45391246 \h </w:instrText>
-            </w:r>
-            <w:r>
-              <w:rPr>
-                <w:noProof/>
-                <w:webHidden/>
-              </w:rPr>
-            </w:r>
-            <w:r>
-              <w:rPr>
-                <w:noProof/>
-                <w:webHidden/>
-              </w:rPr>
-              <w:fldChar w:fldCharType="separate"/>
-            </w:r>
-            <w:r>
-              <w:rPr>
-                <w:noProof/>
-                <w:webHidden/>
-              </w:rPr>
-              <w:t>9</w:t>
-            </w:r>
-            <w:r>
-              <w:rPr>
-                <w:noProof/>
-                <w:webHidden/>
-              </w:rPr>
-              <w:fldChar w:fldCharType="end"/>
-            </w:r>
-          </w:hyperlink>
-        </w:p>
-        <w:p>
-          <w:pPr>
-            <w:pStyle w:val="Verzeichnis1"/>
+            <w:pStyle w:val="TOC2"/>
             <w:tabs>
               <w:tab w:val="right" w:leader="dot" w:pos="9062"/>
             </w:tabs>
@@ -2059,13 +1537,13 @@
               <w:lang w:eastAsia="de-DE"/>
             </w:rPr>
           </w:pPr>
-          <w:hyperlink w:anchor="_Toc45391247" w:history="1">
+          <w:hyperlink w:anchor="_Toc50816342" w:history="1">
             <w:r>
               <w:rPr>
                 <w:rStyle w:val="Hyperlink"/>
                 <w:noProof/>
               </w:rPr>
-              <w:t>Quellen</w:t>
+              <w:t>Vor der Wanderung</w:t>
             </w:r>
             <w:r>
               <w:rPr>
@@ -2086,7 +1564,7 @@
                 <w:noProof/>
                 <w:webHidden/>
               </w:rPr>
-              <w:instrText xml:space="preserve"> PAGEREF _Toc45391247 \h </w:instrText>
+              <w:instrText xml:space="preserve"> PAGEREF _Toc50816342 \h </w:instrText>
             </w:r>
             <w:r>
               <w:rPr>
@@ -2106,7 +1584,7 @@
                 <w:noProof/>
                 <w:webHidden/>
               </w:rPr>
-              <w:t>10</w:t>
+              <w:t>5</w:t>
             </w:r>
             <w:r>
               <w:rPr>
@@ -2119,21 +1597,23 @@
         </w:p>
         <w:p>
           <w:pPr>
-            <w:pStyle w:val="Verzeichnis2"/>
+            <w:pStyle w:val="TOC2"/>
             <w:tabs>
               <w:tab w:val="right" w:leader="dot" w:pos="9062"/>
             </w:tabs>
             <w:rPr>
+              <w:rFonts w:eastAsiaTheme="minorEastAsia"/>
               <w:noProof/>
+              <w:lang w:eastAsia="de-DE"/>
             </w:rPr>
           </w:pPr>
-          <w:hyperlink w:anchor="_Toc45391248" w:history="1">
+          <w:hyperlink w:anchor="_Toc50816343" w:history="1">
             <w:r>
               <w:rPr>
                 <w:rStyle w:val="Hyperlink"/>
                 <w:noProof/>
               </w:rPr>
-              <w:t>Wanderführer</w:t>
+              <w:t>Die Wanderung</w:t>
             </w:r>
             <w:r>
               <w:rPr>
@@ -2154,7 +1634,7 @@
                 <w:noProof/>
                 <w:webHidden/>
               </w:rPr>
-              <w:instrText xml:space="preserve"> PAGEREF _Toc45391248 \h </w:instrText>
+              <w:instrText xml:space="preserve"> PAGEREF _Toc50816343 \h </w:instrText>
             </w:r>
             <w:r>
               <w:rPr>
@@ -2174,7 +1654,7 @@
                 <w:noProof/>
                 <w:webHidden/>
               </w:rPr>
-              <w:t>10</w:t>
+              <w:t>7</w:t>
             </w:r>
             <w:r>
               <w:rPr>
@@ -2187,21 +1667,23 @@
         </w:p>
         <w:p>
           <w:pPr>
-            <w:pStyle w:val="Verzeichnis2"/>
+            <w:pStyle w:val="TOC2"/>
             <w:tabs>
               <w:tab w:val="right" w:leader="dot" w:pos="9062"/>
             </w:tabs>
             <w:rPr>
+              <w:rFonts w:eastAsiaTheme="minorEastAsia"/>
               <w:noProof/>
+              <w:lang w:eastAsia="de-DE"/>
             </w:rPr>
           </w:pPr>
-          <w:hyperlink w:anchor="_Toc45391249" w:history="1">
+          <w:hyperlink w:anchor="_Toc50816344" w:history="1">
             <w:r>
               <w:rPr>
                 <w:rStyle w:val="Hyperlink"/>
                 <w:noProof/>
               </w:rPr>
-              <w:t>Hauenstein</w:t>
+              <w:t>Fazit</w:t>
             </w:r>
             <w:r>
               <w:rPr>
@@ -2222,7 +1704,7 @@
                 <w:noProof/>
                 <w:webHidden/>
               </w:rPr>
-              <w:instrText xml:space="preserve"> PAGEREF _Toc45391249 \h </w:instrText>
+              <w:instrText xml:space="preserve"> PAGEREF _Toc50816344 \h </w:instrText>
             </w:r>
             <w:r>
               <w:rPr>
@@ -2242,7 +1724,7 @@
                 <w:noProof/>
                 <w:webHidden/>
               </w:rPr>
-              <w:t>10</w:t>
+              <w:t>7</w:t>
             </w:r>
             <w:r>
               <w:rPr>
@@ -2255,20 +1737,516 @@
         </w:p>
         <w:p>
           <w:pPr>
-            <w:pStyle w:val="Verzeichnis2"/>
+            <w:pStyle w:val="TOC1"/>
             <w:tabs>
               <w:tab w:val="right" w:leader="dot" w:pos="9062"/>
             </w:tabs>
             <w:rPr>
+              <w:rFonts w:eastAsiaTheme="minorEastAsia"/>
               <w:noProof/>
+              <w:lang w:eastAsia="de-DE"/>
             </w:rPr>
           </w:pPr>
-          <w:hyperlink w:anchor="_Toc45391250" w:history="1">
+          <w:hyperlink w:anchor="_Toc50816345" w:history="1">
             <w:r>
               <w:rPr>
                 <w:rStyle w:val="Hyperlink"/>
                 <w:noProof/>
               </w:rPr>
+              <w:t>Der digitale Wanderführer</w:t>
+            </w:r>
+            <w:r>
+              <w:rPr>
+                <w:noProof/>
+                <w:webHidden/>
+              </w:rPr>
+              <w:tab/>
+            </w:r>
+            <w:r>
+              <w:rPr>
+                <w:noProof/>
+                <w:webHidden/>
+              </w:rPr>
+              <w:fldChar w:fldCharType="begin"/>
+            </w:r>
+            <w:r>
+              <w:rPr>
+                <w:noProof/>
+                <w:webHidden/>
+              </w:rPr>
+              <w:instrText xml:space="preserve"> PAGEREF _Toc50816345 \h </w:instrText>
+            </w:r>
+            <w:r>
+              <w:rPr>
+                <w:noProof/>
+                <w:webHidden/>
+              </w:rPr>
+            </w:r>
+            <w:r>
+              <w:rPr>
+                <w:noProof/>
+                <w:webHidden/>
+              </w:rPr>
+              <w:fldChar w:fldCharType="separate"/>
+            </w:r>
+            <w:r>
+              <w:rPr>
+                <w:noProof/>
+                <w:webHidden/>
+              </w:rPr>
+              <w:t>8</w:t>
+            </w:r>
+            <w:r>
+              <w:rPr>
+                <w:noProof/>
+                <w:webHidden/>
+              </w:rPr>
+              <w:fldChar w:fldCharType="end"/>
+            </w:r>
+          </w:hyperlink>
+        </w:p>
+        <w:p>
+          <w:pPr>
+            <w:pStyle w:val="TOC2"/>
+            <w:tabs>
+              <w:tab w:val="right" w:leader="dot" w:pos="9062"/>
+            </w:tabs>
+            <w:rPr>
+              <w:rFonts w:eastAsiaTheme="minorEastAsia"/>
+              <w:noProof/>
+              <w:lang w:eastAsia="de-DE"/>
+            </w:rPr>
+          </w:pPr>
+          <w:hyperlink w:anchor="_Toc50816346" w:history="1">
+            <w:r>
+              <w:rPr>
+                <w:rStyle w:val="Hyperlink"/>
+                <w:rFonts w:eastAsia="Times New Roman"/>
+                <w:noProof/>
+                <w:lang w:eastAsia="de-DE"/>
+              </w:rPr>
+              <w:t>Anforderungen</w:t>
+            </w:r>
+            <w:r>
+              <w:rPr>
+                <w:noProof/>
+                <w:webHidden/>
+              </w:rPr>
+              <w:tab/>
+            </w:r>
+            <w:r>
+              <w:rPr>
+                <w:noProof/>
+                <w:webHidden/>
+              </w:rPr>
+              <w:fldChar w:fldCharType="begin"/>
+            </w:r>
+            <w:r>
+              <w:rPr>
+                <w:noProof/>
+                <w:webHidden/>
+              </w:rPr>
+              <w:instrText xml:space="preserve"> PAGEREF _Toc50816346 \h </w:instrText>
+            </w:r>
+            <w:r>
+              <w:rPr>
+                <w:noProof/>
+                <w:webHidden/>
+              </w:rPr>
+            </w:r>
+            <w:r>
+              <w:rPr>
+                <w:noProof/>
+                <w:webHidden/>
+              </w:rPr>
+              <w:fldChar w:fldCharType="separate"/>
+            </w:r>
+            <w:r>
+              <w:rPr>
+                <w:noProof/>
+                <w:webHidden/>
+              </w:rPr>
+              <w:t>8</w:t>
+            </w:r>
+            <w:r>
+              <w:rPr>
+                <w:noProof/>
+                <w:webHidden/>
+              </w:rPr>
+              <w:fldChar w:fldCharType="end"/>
+            </w:r>
+          </w:hyperlink>
+        </w:p>
+        <w:p>
+          <w:pPr>
+            <w:pStyle w:val="TOC2"/>
+            <w:tabs>
+              <w:tab w:val="right" w:leader="dot" w:pos="9062"/>
+            </w:tabs>
+            <w:rPr>
+              <w:rFonts w:eastAsiaTheme="minorEastAsia"/>
+              <w:noProof/>
+              <w:lang w:eastAsia="de-DE"/>
+            </w:rPr>
+          </w:pPr>
+          <w:hyperlink w:anchor="_Toc50816347" w:history="1">
+            <w:r>
+              <w:rPr>
+                <w:rStyle w:val="Hyperlink"/>
+                <w:rFonts w:eastAsia="Times New Roman"/>
+                <w:noProof/>
+                <w:lang w:eastAsia="de-DE"/>
+              </w:rPr>
+              <w:t>Umsetzung (Prototyp)</w:t>
+            </w:r>
+            <w:r>
+              <w:rPr>
+                <w:noProof/>
+                <w:webHidden/>
+              </w:rPr>
+              <w:tab/>
+            </w:r>
+            <w:r>
+              <w:rPr>
+                <w:noProof/>
+                <w:webHidden/>
+              </w:rPr>
+              <w:fldChar w:fldCharType="begin"/>
+            </w:r>
+            <w:r>
+              <w:rPr>
+                <w:noProof/>
+                <w:webHidden/>
+              </w:rPr>
+              <w:instrText xml:space="preserve"> PAGEREF _Toc50816347 \h </w:instrText>
+            </w:r>
+            <w:r>
+              <w:rPr>
+                <w:noProof/>
+                <w:webHidden/>
+              </w:rPr>
+            </w:r>
+            <w:r>
+              <w:rPr>
+                <w:noProof/>
+                <w:webHidden/>
+              </w:rPr>
+              <w:fldChar w:fldCharType="separate"/>
+            </w:r>
+            <w:r>
+              <w:rPr>
+                <w:noProof/>
+                <w:webHidden/>
+              </w:rPr>
+              <w:t>8</w:t>
+            </w:r>
+            <w:r>
+              <w:rPr>
+                <w:noProof/>
+                <w:webHidden/>
+              </w:rPr>
+              <w:fldChar w:fldCharType="end"/>
+            </w:r>
+          </w:hyperlink>
+        </w:p>
+        <w:p>
+          <w:pPr>
+            <w:pStyle w:val="TOC2"/>
+            <w:tabs>
+              <w:tab w:val="right" w:leader="dot" w:pos="9062"/>
+            </w:tabs>
+            <w:rPr>
+              <w:rFonts w:eastAsiaTheme="minorEastAsia"/>
+              <w:noProof/>
+              <w:lang w:eastAsia="de-DE"/>
+            </w:rPr>
+          </w:pPr>
+          <w:hyperlink w:anchor="_Toc50816348" w:history="1">
+            <w:r>
+              <w:rPr>
+                <w:rStyle w:val="Hyperlink"/>
+                <w:noProof/>
+              </w:rPr>
+              <w:t>Ideate</w:t>
+            </w:r>
+            <w:r>
+              <w:rPr>
+                <w:noProof/>
+                <w:webHidden/>
+              </w:rPr>
+              <w:tab/>
+            </w:r>
+            <w:r>
+              <w:rPr>
+                <w:noProof/>
+                <w:webHidden/>
+              </w:rPr>
+              <w:fldChar w:fldCharType="begin"/>
+            </w:r>
+            <w:r>
+              <w:rPr>
+                <w:noProof/>
+                <w:webHidden/>
+              </w:rPr>
+              <w:instrText xml:space="preserve"> PAGEREF _Toc50816348 \h </w:instrText>
+            </w:r>
+            <w:r>
+              <w:rPr>
+                <w:noProof/>
+                <w:webHidden/>
+              </w:rPr>
+            </w:r>
+            <w:r>
+              <w:rPr>
+                <w:noProof/>
+                <w:webHidden/>
+              </w:rPr>
+              <w:fldChar w:fldCharType="separate"/>
+            </w:r>
+            <w:r>
+              <w:rPr>
+                <w:noProof/>
+                <w:webHidden/>
+              </w:rPr>
+              <w:t>9</w:t>
+            </w:r>
+            <w:r>
+              <w:rPr>
+                <w:noProof/>
+                <w:webHidden/>
+              </w:rPr>
+              <w:fldChar w:fldCharType="end"/>
+            </w:r>
+          </w:hyperlink>
+        </w:p>
+        <w:p>
+          <w:pPr>
+            <w:pStyle w:val="TOC1"/>
+            <w:tabs>
+              <w:tab w:val="right" w:leader="dot" w:pos="9062"/>
+            </w:tabs>
+            <w:rPr>
+              <w:rFonts w:eastAsiaTheme="minorEastAsia"/>
+              <w:noProof/>
+              <w:lang w:eastAsia="de-DE"/>
+            </w:rPr>
+          </w:pPr>
+          <w:hyperlink w:anchor="_Toc50816349" w:history="1">
+            <w:r>
+              <w:rPr>
+                <w:rStyle w:val="Hyperlink"/>
+                <w:noProof/>
+              </w:rPr>
+              <w:t>Quellen</w:t>
+            </w:r>
+            <w:r>
+              <w:rPr>
+                <w:noProof/>
+                <w:webHidden/>
+              </w:rPr>
+              <w:tab/>
+            </w:r>
+            <w:r>
+              <w:rPr>
+                <w:noProof/>
+                <w:webHidden/>
+              </w:rPr>
+              <w:fldChar w:fldCharType="begin"/>
+            </w:r>
+            <w:r>
+              <w:rPr>
+                <w:noProof/>
+                <w:webHidden/>
+              </w:rPr>
+              <w:instrText xml:space="preserve"> PAGEREF _Toc50816349 \h </w:instrText>
+            </w:r>
+            <w:r>
+              <w:rPr>
+                <w:noProof/>
+                <w:webHidden/>
+              </w:rPr>
+            </w:r>
+            <w:r>
+              <w:rPr>
+                <w:noProof/>
+                <w:webHidden/>
+              </w:rPr>
+              <w:fldChar w:fldCharType="separate"/>
+            </w:r>
+            <w:r>
+              <w:rPr>
+                <w:noProof/>
+                <w:webHidden/>
+              </w:rPr>
+              <w:t>10</w:t>
+            </w:r>
+            <w:r>
+              <w:rPr>
+                <w:noProof/>
+                <w:webHidden/>
+              </w:rPr>
+              <w:fldChar w:fldCharType="end"/>
+            </w:r>
+          </w:hyperlink>
+        </w:p>
+        <w:p>
+          <w:pPr>
+            <w:pStyle w:val="TOC2"/>
+            <w:tabs>
+              <w:tab w:val="right" w:leader="dot" w:pos="9062"/>
+            </w:tabs>
+            <w:rPr>
+              <w:rFonts w:eastAsiaTheme="minorEastAsia"/>
+              <w:noProof/>
+              <w:lang w:eastAsia="de-DE"/>
+            </w:rPr>
+          </w:pPr>
+          <w:hyperlink w:anchor="_Toc50816350" w:history="1">
+            <w:r>
+              <w:rPr>
+                <w:rStyle w:val="Hyperlink"/>
+                <w:noProof/>
+              </w:rPr>
+              <w:t>Wanderführer</w:t>
+            </w:r>
+            <w:r>
+              <w:rPr>
+                <w:noProof/>
+                <w:webHidden/>
+              </w:rPr>
+              <w:tab/>
+            </w:r>
+            <w:r>
+              <w:rPr>
+                <w:noProof/>
+                <w:webHidden/>
+              </w:rPr>
+              <w:fldChar w:fldCharType="begin"/>
+            </w:r>
+            <w:r>
+              <w:rPr>
+                <w:noProof/>
+                <w:webHidden/>
+              </w:rPr>
+              <w:instrText xml:space="preserve"> PAGEREF _Toc50816350 \h </w:instrText>
+            </w:r>
+            <w:r>
+              <w:rPr>
+                <w:noProof/>
+                <w:webHidden/>
+              </w:rPr>
+            </w:r>
+            <w:r>
+              <w:rPr>
+                <w:noProof/>
+                <w:webHidden/>
+              </w:rPr>
+              <w:fldChar w:fldCharType="separate"/>
+            </w:r>
+            <w:r>
+              <w:rPr>
+                <w:noProof/>
+                <w:webHidden/>
+              </w:rPr>
+              <w:t>10</w:t>
+            </w:r>
+            <w:r>
+              <w:rPr>
+                <w:noProof/>
+                <w:webHidden/>
+              </w:rPr>
+              <w:fldChar w:fldCharType="end"/>
+            </w:r>
+          </w:hyperlink>
+        </w:p>
+        <w:p>
+          <w:pPr>
+            <w:pStyle w:val="TOC2"/>
+            <w:tabs>
+              <w:tab w:val="right" w:leader="dot" w:pos="9062"/>
+            </w:tabs>
+            <w:rPr>
+              <w:rFonts w:eastAsiaTheme="minorEastAsia"/>
+              <w:noProof/>
+              <w:lang w:eastAsia="de-DE"/>
+            </w:rPr>
+          </w:pPr>
+          <w:hyperlink w:anchor="_Toc50816351" w:history="1">
+            <w:r>
+              <w:rPr>
+                <w:rStyle w:val="Hyperlink"/>
+                <w:noProof/>
+              </w:rPr>
+              <w:t>Hauenstein</w:t>
+            </w:r>
+            <w:r>
+              <w:rPr>
+                <w:noProof/>
+                <w:webHidden/>
+              </w:rPr>
+              <w:tab/>
+            </w:r>
+            <w:r>
+              <w:rPr>
+                <w:noProof/>
+                <w:webHidden/>
+              </w:rPr>
+              <w:fldChar w:fldCharType="begin"/>
+            </w:r>
+            <w:r>
+              <w:rPr>
+                <w:noProof/>
+                <w:webHidden/>
+              </w:rPr>
+              <w:instrText xml:space="preserve"> PAGEREF _Toc50816351 \h </w:instrText>
+            </w:r>
+            <w:r>
+              <w:rPr>
+                <w:noProof/>
+                <w:webHidden/>
+              </w:rPr>
+            </w:r>
+            <w:r>
+              <w:rPr>
+                <w:noProof/>
+                <w:webHidden/>
+              </w:rPr>
+              <w:fldChar w:fldCharType="separate"/>
+            </w:r>
+            <w:r>
+              <w:rPr>
+                <w:noProof/>
+                <w:webHidden/>
+              </w:rPr>
+              <w:t>10</w:t>
+            </w:r>
+            <w:r>
+              <w:rPr>
+                <w:noProof/>
+                <w:webHidden/>
+              </w:rPr>
+              <w:fldChar w:fldCharType="end"/>
+            </w:r>
+          </w:hyperlink>
+        </w:p>
+        <w:p>
+          <w:pPr>
+            <w:pStyle w:val="TOC2"/>
+            <w:tabs>
+              <w:tab w:val="right" w:leader="dot" w:pos="9062"/>
+            </w:tabs>
+            <w:rPr>
+              <w:rFonts w:eastAsiaTheme="minorEastAsia"/>
+              <w:noProof/>
+              <w:lang w:eastAsia="de-DE"/>
+            </w:rPr>
+          </w:pPr>
+          <w:hyperlink w:anchor="_Toc50816352" w:history="1">
+            <w:r>
+              <w:rPr>
+                <w:rStyle w:val="Hyperlink"/>
+                <w:noProof/>
+              </w:rPr>
               <w:t>Studie</w:t>
             </w:r>
             <w:r>
@@ -2290,7 +2268,7 @@
                 <w:noProof/>
                 <w:webHidden/>
               </w:rPr>
-              <w:instrText xml:space="preserve"> PAGEREF _Toc45391250 \h </w:instrText>
+              <w:instrText xml:space="preserve"> PAGEREF _Toc50816352 \h </w:instrText>
             </w:r>
             <w:r>
               <w:rPr>
@@ -2455,14 +2433,14 @@
     </w:p>
     <w:p>
       <w:pPr>
-        <w:pStyle w:val="berschrift1"/>
+        <w:pStyle w:val="Heading1"/>
         <w:spacing w:line="360" w:lineRule="auto"/>
         <w:rPr>
           <w:rFonts w:eastAsia="Times New Roman"/>
           <w:lang w:eastAsia="de-DE"/>
         </w:rPr>
       </w:pPr>
-      <w:bookmarkStart w:id="0" w:name="_Toc45391235"/>
+      <w:bookmarkStart w:id="1" w:name="_Toc50816337"/>
       <w:r>
         <w:rPr>
           <w:rFonts w:eastAsia="Times New Roman"/>
@@ -2471,7 +2449,7 @@
         <w:lastRenderedPageBreak/>
         <w:t>Der Beruf</w:t>
       </w:r>
-      <w:bookmarkEnd w:id="0"/>
+      <w:bookmarkEnd w:id="1"/>
       <w:r>
         <w:rPr>
           <w:rFonts w:eastAsia="Times New Roman"/>
@@ -2527,7 +2505,7 @@
       </w:r>
       <w:r>
         <w:rPr>
-          <w:rStyle w:val="Funotenzeichen"/>
+          <w:rStyle w:val="FootnoteReference"/>
           <w:rFonts w:ascii="Calibri" w:eastAsia="Times New Roman" w:hAnsi="Calibri" w:cs="Calibri"/>
           <w:lang w:eastAsia="de-DE"/>
         </w:rPr>
@@ -2992,7 +2970,7 @@
       </w:r>
       <w:r>
         <w:rPr>
-          <w:rStyle w:val="Funotenzeichen"/>
+          <w:rStyle w:val="FootnoteReference"/>
           <w:rFonts w:ascii="Arial" w:hAnsi="Arial" w:cs="Arial"/>
           <w:color w:val="000000"/>
           <w:sz w:val="18"/>
@@ -3029,14 +3007,14 @@
     </w:p>
     <w:p>
       <w:pPr>
-        <w:pStyle w:val="berschrift1"/>
+        <w:pStyle w:val="Heading1"/>
         <w:spacing w:line="360" w:lineRule="auto"/>
         <w:rPr>
           <w:rFonts w:eastAsia="Times New Roman"/>
           <w:lang w:eastAsia="de-DE"/>
         </w:rPr>
       </w:pPr>
-      <w:bookmarkStart w:id="1" w:name="_Toc45391236"/>
+      <w:bookmarkStart w:id="2" w:name="_Toc50816338"/>
       <w:r>
         <w:rPr>
           <w:rFonts w:eastAsia="Times New Roman"/>
@@ -3044,7 +3022,7 @@
         </w:rPr>
         <w:t>Geographische Lage (Hauenstein)</w:t>
       </w:r>
-      <w:bookmarkEnd w:id="1"/>
+      <w:bookmarkEnd w:id="2"/>
     </w:p>
     <w:p>
       <w:pPr>
@@ -3203,7 +3181,7 @@
       </w:r>
       <w:r>
         <w:rPr>
-          <w:rStyle w:val="Funotenzeichen"/>
+          <w:rStyle w:val="FootnoteReference"/>
           <w:rFonts w:cstheme="minorHAnsi"/>
         </w:rPr>
         <w:footnoteReference w:id="4"/>
@@ -3453,163 +3431,20 @@
     </w:p>
     <w:p>
       <w:pPr>
-        <w:pStyle w:val="berschrift1"/>
+        <w:pStyle w:val="Heading1"/>
         <w:spacing w:line="360" w:lineRule="auto"/>
         <w:rPr>
           <w:rFonts w:eastAsia="Times New Roman"/>
           <w:lang w:eastAsia="de-DE"/>
         </w:rPr>
       </w:pPr>
-      <w:bookmarkStart w:id="2" w:name="_Toc45391237"/>
+      <w:bookmarkStart w:id="3" w:name="_Toc50816339"/>
       <w:r>
         <w:rPr>
           <w:rFonts w:eastAsia="Times New Roman"/>
           <w:lang w:eastAsia="de-DE"/>
         </w:rPr>
         <w:t>Sicherheit</w:t>
-      </w:r>
-      <w:bookmarkEnd w:id="2"/>
-    </w:p>
-    <w:p>
-      <w:pPr>
-        <w:spacing w:line="360" w:lineRule="auto"/>
-        <w:jc w:val="both"/>
-        <w:rPr>
-          <w:lang w:eastAsia="de-DE"/>
-        </w:rPr>
-      </w:pPr>
-      <w:r>
-        <w:rPr>
-          <w:lang w:eastAsia="de-DE"/>
-        </w:rPr>
-        <w:t>Heutzutage ist davon auszugehen, dass alle bekannten Wanderwege durch Markierungen gekennzeichnet sind. Dennoch ist es aus sicherheitstechnischen Gründen</w:t>
-      </w:r>
-      <w:r>
-        <w:rPr>
-          <w:lang w:eastAsia="de-DE"/>
-        </w:rPr>
-        <w:t xml:space="preserve"> </w:t>
-      </w:r>
-      <w:r>
-        <w:rPr>
-          <w:lang w:eastAsia="de-DE"/>
-        </w:rPr>
-        <w:t>ratsam, zu jedem Zeitpunkt der Wanderung eine Karte des Gebietes dabei zu haben</w:t>
-      </w:r>
-      <w:r>
-        <w:rPr>
-          <w:lang w:eastAsia="de-DE"/>
-        </w:rPr>
-        <w:t xml:space="preserve">, so dass man bei einem </w:t>
-      </w:r>
-      <w:r>
-        <w:rPr>
-          <w:lang w:eastAsia="de-DE"/>
-        </w:rPr>
-        <w:t>spontanen Umschwung</w:t>
-      </w:r>
-      <w:r>
-        <w:rPr>
-          <w:lang w:eastAsia="de-DE"/>
-        </w:rPr>
-        <w:t xml:space="preserve"> des Wetters</w:t>
-      </w:r>
-      <w:r>
-        <w:rPr>
-          <w:lang w:eastAsia="de-DE"/>
-        </w:rPr>
-        <w:t xml:space="preserve"> schnell in ein sicheres Gebiet findet.</w:t>
-      </w:r>
-    </w:p>
-    <w:p>
-      <w:pPr>
-        <w:spacing w:line="360" w:lineRule="auto"/>
-        <w:jc w:val="both"/>
-        <w:rPr>
-          <w:lang w:eastAsia="de-DE"/>
-        </w:rPr>
-      </w:pPr>
-      <w:r>
-        <w:rPr>
-          <w:lang w:eastAsia="de-DE"/>
-        </w:rPr>
-        <w:t>Zudem sollte man besonders im Herbst</w:t>
-      </w:r>
-      <w:r>
-        <w:rPr>
-          <w:lang w:eastAsia="de-DE"/>
-        </w:rPr>
-        <w:t xml:space="preserve"> auf die Gegebenheiten des Bodens achten, da das auf dem Boden liegende Laub Wurzeln, Löcher und allgemein Unebenheiten im Boden verdecken kann und bei Nässe zur Rutschgefahr wird.</w:t>
-      </w:r>
-    </w:p>
-    <w:p>
-      <w:pPr>
-        <w:spacing w:line="360" w:lineRule="auto"/>
-        <w:jc w:val="both"/>
-        <w:rPr>
-          <w:lang w:eastAsia="de-DE"/>
-        </w:rPr>
-      </w:pPr>
-      <w:r>
-        <w:rPr>
-          <w:lang w:eastAsia="de-DE"/>
-        </w:rPr>
-        <w:t xml:space="preserve">Auch nach Stürmen können noch Gefahrensituationen auftreten, da </w:t>
-      </w:r>
-      <w:r>
-        <w:rPr>
-          <w:lang w:eastAsia="de-DE"/>
-        </w:rPr>
-        <w:t>entwurzelte Bäume noch umstürzen und lose Äste herabfallen können.</w:t>
-      </w:r>
-    </w:p>
-    <w:p>
-      <w:pPr>
-        <w:spacing w:after="0" w:line="360" w:lineRule="auto"/>
-        <w:textAlignment w:val="center"/>
-        <w:rPr>
-          <w:rFonts w:ascii="Calibri" w:eastAsia="Times New Roman" w:hAnsi="Calibri" w:cs="Calibri"/>
-          <w:lang w:eastAsia="de-DE"/>
-        </w:rPr>
-      </w:pPr>
-      <w:r>
-        <w:rPr>
-          <w:rFonts w:ascii="Calibri" w:eastAsia="Times New Roman" w:hAnsi="Calibri" w:cs="Calibri"/>
-          <w:lang w:eastAsia="de-DE"/>
-        </w:rPr>
-        <w:t>Und auch wenn keine der oben genannten Situationen gegeben ist, ist immer zu beachten, dass Beeinträchtigungen auf dem</w:t>
-      </w:r>
-      <w:r>
-        <w:rPr>
-          <w:rFonts w:ascii="Calibri" w:eastAsia="Times New Roman" w:hAnsi="Calibri" w:cs="Calibri"/>
-          <w:lang w:eastAsia="de-DE"/>
-        </w:rPr>
-        <w:t xml:space="preserve"> Wanderweg jederzeit auftreten können, auch bei guten Wetterbedingungen</w:t>
-      </w:r>
-      <w:r>
-        <w:rPr>
-          <w:rFonts w:ascii="Calibri" w:eastAsia="Times New Roman" w:hAnsi="Calibri" w:cs="Calibri"/>
-          <w:lang w:eastAsia="de-DE"/>
-        </w:rPr>
-        <w:t xml:space="preserve">. </w:t>
-      </w:r>
-    </w:p>
-    <w:p>
-      <w:pPr>
-        <w:pStyle w:val="berschrift1"/>
-        <w:spacing w:line="360" w:lineRule="auto"/>
-        <w:rPr>
-          <w:rFonts w:eastAsia="Times New Roman"/>
-          <w:lang w:eastAsia="de-DE"/>
-        </w:rPr>
-      </w:pPr>
-      <w:bookmarkStart w:id="3" w:name="_Toc45391238"/>
-      <w:r>
-        <w:rPr>
-          <w:rFonts w:eastAsia="Times New Roman"/>
-          <w:lang w:eastAsia="de-DE"/>
-        </w:rPr>
-        <w:t>Modernes (digitales) Wandern</w:t>
       </w:r>
       <w:bookmarkEnd w:id="3"/>
     </w:p>
@@ -3625,19 +3460,43 @@
         <w:rPr>
           <w:lang w:eastAsia="de-DE"/>
         </w:rPr>
-        <w:t>Da wir uns nun ausführlich mit dem Beruf des Wanderführers und dessen Aufgaben beschäftigt haben stellt sich natürlich die Frage</w:t>
-      </w:r>
-      <w:r>
-        <w:rPr>
-          <w:lang w:eastAsia="de-DE"/>
-        </w:rPr>
-        <w:t>, kann man in unserer modernen Welt einen Wanderführer auch digitalisieren</w:t>
-      </w:r>
-      <w:r>
-        <w:rPr>
-          <w:lang w:eastAsia="de-DE"/>
-        </w:rPr>
-        <w:t>?</w:t>
+        <w:t>Heutzutage ist davon auszugehen, dass alle bekannten Wanderwege durch Markierungen gekennzeichnet sind. Dennoch ist es aus sicherheitstechnischen Gründen</w:t>
+      </w:r>
+      <w:r>
+        <w:rPr>
+          <w:lang w:eastAsia="de-DE"/>
+        </w:rPr>
+        <w:t xml:space="preserve"> </w:t>
+      </w:r>
+      <w:r>
+        <w:rPr>
+          <w:lang w:eastAsia="de-DE"/>
+        </w:rPr>
+        <w:t>ratsam, zu jedem Zeitpunkt der Wanderung eine Karte des Gebietes dabei zu haben</w:t>
+      </w:r>
+      <w:r>
+        <w:rPr>
+          <w:lang w:eastAsia="de-DE"/>
+        </w:rPr>
+        <w:t xml:space="preserve">, so dass man bei einem </w:t>
+      </w:r>
+      <w:r>
+        <w:rPr>
+          <w:lang w:eastAsia="de-DE"/>
+        </w:rPr>
+        <w:t>spontanen Umschwung</w:t>
+      </w:r>
+      <w:r>
+        <w:rPr>
+          <w:lang w:eastAsia="de-DE"/>
+        </w:rPr>
+        <w:t xml:space="preserve"> des Wetters</w:t>
+      </w:r>
+      <w:r>
+        <w:rPr>
+          <w:lang w:eastAsia="de-DE"/>
+        </w:rPr>
+        <w:t xml:space="preserve"> schnell in ein sicheres Gebiet findet.</w:t>
       </w:r>
     </w:p>
     <w:p>
@@ -3652,48 +3511,38 @@
         <w:rPr>
           <w:lang w:eastAsia="de-DE"/>
         </w:rPr>
-        <w:t xml:space="preserve">Um diese Frage zu beantworten kann man nicht einfach nur </w:t>
-      </w:r>
-      <w:r>
-        <w:rPr>
-          <w:lang w:eastAsia="de-DE"/>
-        </w:rPr>
-        <w:t>prüfen</w:t>
-      </w:r>
-      <w:r>
-        <w:rPr>
-          <w:lang w:eastAsia="de-DE"/>
-        </w:rPr>
-        <w:t xml:space="preserve">, ob dies umsetzbar ist, sondern man muss auch </w:t>
-      </w:r>
-      <w:r>
-        <w:rPr>
-          <w:lang w:eastAsia="de-DE"/>
-        </w:rPr>
-        <w:t xml:space="preserve">danach forschen, ob ein digitaler Wanderführer von Wanderern überhaupt erwünscht </w:t>
-      </w:r>
-      <w:r>
-        <w:rPr>
-          <w:lang w:eastAsia="de-DE"/>
-        </w:rPr>
-        <w:lastRenderedPageBreak/>
-        <w:t xml:space="preserve">ist. Es kann letztendlich auch sein, dass diese </w:t>
-      </w:r>
-      <w:r>
-        <w:rPr>
-          <w:lang w:eastAsia="de-DE"/>
-        </w:rPr>
-        <w:t>die Anwesenheit eines Fachkundigen genießen, da sie sich völlig nach ihm richten könne</w:t>
-      </w:r>
-      <w:r>
-        <w:rPr>
-          <w:lang w:eastAsia="de-DE"/>
-        </w:rPr>
-        <w:t>n, ohne jeglichen Stress.</w:t>
+        <w:t>Zudem sollte man besonders im Herbst</w:t>
+      </w:r>
+      <w:r>
+        <w:rPr>
+          <w:lang w:eastAsia="de-DE"/>
+        </w:rPr>
+        <w:t xml:space="preserve"> auf die Gegebenheiten des Bodens achten, da das auf dem Boden liegende Laub Wurzeln, Löcher und allgemein Unebenheiten im Boden verdecken kann und bei Nässe zur Rutschgefahr wird.</w:t>
       </w:r>
     </w:p>
     <w:p>
       <w:pPr>
+        <w:spacing w:line="360" w:lineRule="auto"/>
+        <w:jc w:val="both"/>
+        <w:rPr>
+          <w:lang w:eastAsia="de-DE"/>
+        </w:rPr>
+      </w:pPr>
+      <w:r>
+        <w:rPr>
+          <w:lang w:eastAsia="de-DE"/>
+        </w:rPr>
+        <w:t xml:space="preserve">Auch nach Stürmen können noch Gefahrensituationen auftreten, da </w:t>
+      </w:r>
+      <w:r>
+        <w:rPr>
+          <w:lang w:eastAsia="de-DE"/>
+        </w:rPr>
+        <w:t>entwurzelte Bäume noch umstürzen und lose Äste herabfallen können.</w:t>
+      </w:r>
+    </w:p>
+    <w:p>
+      <w:pPr>
         <w:spacing w:after="0" w:line="360" w:lineRule="auto"/>
         <w:textAlignment w:val="center"/>
         <w:rPr>
@@ -3701,23 +3550,44 @@
           <w:lang w:eastAsia="de-DE"/>
         </w:rPr>
       </w:pPr>
+      <w:r>
+        <w:rPr>
+          <w:rFonts w:ascii="Calibri" w:eastAsia="Times New Roman" w:hAnsi="Calibri" w:cs="Calibri"/>
+          <w:lang w:eastAsia="de-DE"/>
+        </w:rPr>
+        <w:t>Und auch wenn keine der oben genannten Situationen gegeben ist, ist immer zu beachten, dass Beeinträchtigungen auf dem</w:t>
+      </w:r>
+      <w:r>
+        <w:rPr>
+          <w:rFonts w:ascii="Calibri" w:eastAsia="Times New Roman" w:hAnsi="Calibri" w:cs="Calibri"/>
+          <w:lang w:eastAsia="de-DE"/>
+        </w:rPr>
+        <w:t xml:space="preserve"> Wanderweg jederzeit auftreten können, auch bei guten Wetterbedingungen</w:t>
+      </w:r>
+      <w:r>
+        <w:rPr>
+          <w:rFonts w:ascii="Calibri" w:eastAsia="Times New Roman" w:hAnsi="Calibri" w:cs="Calibri"/>
+          <w:lang w:eastAsia="de-DE"/>
+        </w:rPr>
+        <w:t xml:space="preserve">. </w:t>
+      </w:r>
     </w:p>
     <w:p>
       <w:pPr>
-        <w:pStyle w:val="berschrift2"/>
+        <w:pStyle w:val="Heading1"/>
         <w:spacing w:line="360" w:lineRule="auto"/>
         <w:rPr>
           <w:rFonts w:eastAsia="Times New Roman"/>
           <w:lang w:eastAsia="de-DE"/>
         </w:rPr>
       </w:pPr>
-      <w:bookmarkStart w:id="4" w:name="_Toc45391239"/>
+      <w:bookmarkStart w:id="4" w:name="_Toc50816340"/>
       <w:r>
         <w:rPr>
           <w:rFonts w:eastAsia="Times New Roman"/>
           <w:lang w:eastAsia="de-DE"/>
         </w:rPr>
-        <w:t>Ausgangssituation</w:t>
+        <w:t>Modernes (digitales) Wandern</w:t>
       </w:r>
       <w:bookmarkEnd w:id="4"/>
     </w:p>
@@ -3733,25 +3603,133 @@
         <w:rPr>
           <w:lang w:eastAsia="de-DE"/>
         </w:rPr>
-        <w:t xml:space="preserve">Um der Frage, ob Interesse an einem digitalen Wanderführer </w:t>
-      </w:r>
-      <w:r>
-        <w:rPr>
-          <w:lang w:eastAsia="de-DE"/>
-        </w:rPr>
-        <w:t>besteht, zu klären, betrachten wir im Folgenden die „Wandertourismus in Deutschland 2018“ Studie, durchgeführt durch die „BTE Tourismus- und Regionalberatung“ in Zusammenarbeit mit dem Deutschen Wanderverband</w:t>
-      </w:r>
-      <w:r>
-        <w:rPr>
-          <w:lang w:eastAsia="de-DE"/>
-        </w:rPr>
-        <w:t>.</w:t>
+        <w:t>Da wir uns nun ausführlich mit dem Beruf des Wanderführers und dessen Aufgaben beschäftigt haben stellt sich natürlich die Frage</w:t>
+      </w:r>
+      <w:r>
+        <w:rPr>
+          <w:lang w:eastAsia="de-DE"/>
+        </w:rPr>
+        <w:t>, kann man in unserer modernen Welt einen Wanderführer auch digitalisieren</w:t>
+      </w:r>
+      <w:r>
+        <w:rPr>
+          <w:lang w:eastAsia="de-DE"/>
+        </w:rPr>
+        <w:t>?</w:t>
       </w:r>
     </w:p>
     <w:p>
       <w:pPr>
         <w:spacing w:line="360" w:lineRule="auto"/>
         <w:jc w:val="both"/>
+        <w:rPr>
+          <w:lang w:eastAsia="de-DE"/>
+        </w:rPr>
+      </w:pPr>
+      <w:r>
+        <w:rPr>
+          <w:lang w:eastAsia="de-DE"/>
+        </w:rPr>
+        <w:t xml:space="preserve">Um diese Frage zu beantworten kann man nicht einfach nur </w:t>
+      </w:r>
+      <w:r>
+        <w:rPr>
+          <w:lang w:eastAsia="de-DE"/>
+        </w:rPr>
+        <w:t>prüfen</w:t>
+      </w:r>
+      <w:r>
+        <w:rPr>
+          <w:lang w:eastAsia="de-DE"/>
+        </w:rPr>
+        <w:t xml:space="preserve">, ob dies umsetzbar ist, sondern man muss auch </w:t>
+      </w:r>
+      <w:r>
+        <w:rPr>
+          <w:lang w:eastAsia="de-DE"/>
+        </w:rPr>
+        <w:t xml:space="preserve">danach forschen, ob ein digitaler Wanderführer von Wanderern überhaupt erwünscht </w:t>
+      </w:r>
+      <w:r>
+        <w:rPr>
+          <w:lang w:eastAsia="de-DE"/>
+        </w:rPr>
+        <w:lastRenderedPageBreak/>
+        <w:t xml:space="preserve">ist. Es kann letztendlich auch sein, dass diese </w:t>
+      </w:r>
+      <w:r>
+        <w:rPr>
+          <w:lang w:eastAsia="de-DE"/>
+        </w:rPr>
+        <w:t>die Anwesenheit eines Fachkundigen genießen, da sie sich völlig nach ihm richten könne</w:t>
+      </w:r>
+      <w:r>
+        <w:rPr>
+          <w:lang w:eastAsia="de-DE"/>
+        </w:rPr>
+        <w:t>n, ohne jeglichen Stress.</w:t>
+      </w:r>
+    </w:p>
+    <w:p>
+      <w:pPr>
+        <w:spacing w:after="0" w:line="360" w:lineRule="auto"/>
+        <w:textAlignment w:val="center"/>
+        <w:rPr>
+          <w:rFonts w:ascii="Calibri" w:eastAsia="Times New Roman" w:hAnsi="Calibri" w:cs="Calibri"/>
+          <w:lang w:eastAsia="de-DE"/>
+        </w:rPr>
+      </w:pPr>
+    </w:p>
+    <w:p>
+      <w:pPr>
+        <w:pStyle w:val="Heading2"/>
+        <w:spacing w:line="360" w:lineRule="auto"/>
+        <w:rPr>
+          <w:rFonts w:eastAsia="Times New Roman"/>
+          <w:lang w:eastAsia="de-DE"/>
+        </w:rPr>
+      </w:pPr>
+      <w:bookmarkStart w:id="5" w:name="_Toc50816341"/>
+      <w:r>
+        <w:rPr>
+          <w:rFonts w:eastAsia="Times New Roman"/>
+          <w:lang w:eastAsia="de-DE"/>
+        </w:rPr>
+        <w:t>Ausgangssituation</w:t>
+      </w:r>
+      <w:bookmarkEnd w:id="5"/>
+    </w:p>
+    <w:p>
+      <w:pPr>
+        <w:spacing w:line="360" w:lineRule="auto"/>
+        <w:jc w:val="both"/>
+        <w:rPr>
+          <w:lang w:eastAsia="de-DE"/>
+        </w:rPr>
+      </w:pPr>
+      <w:r>
+        <w:rPr>
+          <w:lang w:eastAsia="de-DE"/>
+        </w:rPr>
+        <w:t xml:space="preserve">Um der Frage, ob Interesse an einem digitalen Wanderführer </w:t>
+      </w:r>
+      <w:r>
+        <w:rPr>
+          <w:lang w:eastAsia="de-DE"/>
+        </w:rPr>
+        <w:t>besteht, zu klären, betrachten wir im Folgenden die „Wandertourismus in Deutschland 2018“ Studie, durchgeführt durch die „BTE Tourismus- und Regionalberatung“ in Zusammenarbeit mit dem Deutschen Wanderverband</w:t>
+      </w:r>
+      <w:r>
+        <w:rPr>
+          <w:lang w:eastAsia="de-DE"/>
+        </w:rPr>
+        <w:t>.</w:t>
+      </w:r>
+    </w:p>
+    <w:p>
+      <w:pPr>
+        <w:spacing w:line="360" w:lineRule="auto"/>
+        <w:jc w:val="both"/>
       </w:pPr>
       <w:r>
         <w:rPr>
@@ -3782,7 +3760,7 @@
       </w:r>
       <w:r>
         <w:rPr>
-          <w:rStyle w:val="Funotenzeichen"/>
+          <w:rStyle w:val="FootnoteReference"/>
         </w:rPr>
         <w:footnoteReference w:id="5"/>
       </w:r>
@@ -3931,19 +3909,32 @@
                           </w:p>
                           <w:p>
                             <w:pPr>
-                              <w:pStyle w:val="Beschriftung"/>
+                              <w:pStyle w:val="Caption"/>
                             </w:pPr>
                             <w:r>
                               <w:t xml:space="preserve">Abbildung </w:t>
                             </w:r>
-                            <w:fldSimple w:instr=" SEQ Abbildung \* ARABIC ">
-                              <w:r>
-                                <w:rPr>
-                                  <w:noProof/>
-                                </w:rPr>
-                                <w:t>1</w:t>
-                              </w:r>
-                            </w:fldSimple>
+                            <w:r>
+                              <w:fldChar w:fldCharType="begin"/>
+                            </w:r>
+                            <w:r>
+                              <w:instrText xml:space="preserve"> SEQ Abbildung \* ARABIC </w:instrText>
+                            </w:r>
+                            <w:r>
+                              <w:fldChar w:fldCharType="separate"/>
+                            </w:r>
+                            <w:r>
+                              <w:rPr>
+                                <w:noProof/>
+                              </w:rPr>
+                              <w:t>1</w:t>
+                            </w:r>
+                            <w:r>
+                              <w:rPr>
+                                <w:noProof/>
+                              </w:rPr>
+                              <w:fldChar w:fldCharType="end"/>
+                            </w:r>
                             <w:r>
                               <w:t>:</w:t>
                             </w:r>
@@ -4023,19 +4014,32 @@
                     </w:p>
                     <w:p>
                       <w:pPr>
-                        <w:pStyle w:val="Beschriftung"/>
+                        <w:pStyle w:val="Caption"/>
                       </w:pPr>
                       <w:r>
                         <w:t xml:space="preserve">Abbildung </w:t>
                       </w:r>
-                      <w:fldSimple w:instr=" SEQ Abbildung \* ARABIC ">
-                        <w:r>
-                          <w:rPr>
-                            <w:noProof/>
-                          </w:rPr>
-                          <w:t>1</w:t>
-                        </w:r>
-                      </w:fldSimple>
+                      <w:r>
+                        <w:fldChar w:fldCharType="begin"/>
+                      </w:r>
+                      <w:r>
+                        <w:instrText xml:space="preserve"> SEQ Abbildung \* ARABIC </w:instrText>
+                      </w:r>
+                      <w:r>
+                        <w:fldChar w:fldCharType="separate"/>
+                      </w:r>
+                      <w:r>
+                        <w:rPr>
+                          <w:noProof/>
+                        </w:rPr>
+                        <w:t>1</w:t>
+                      </w:r>
+                      <w:r>
+                        <w:rPr>
+                          <w:noProof/>
+                        </w:rPr>
+                        <w:fldChar w:fldCharType="end"/>
+                      </w:r>
                       <w:r>
                         <w:t>:</w:t>
                       </w:r>
@@ -4396,19 +4400,32 @@
                           </w:p>
                           <w:p>
                             <w:pPr>
-                              <w:pStyle w:val="Beschriftung"/>
+                              <w:pStyle w:val="Caption"/>
                             </w:pPr>
                             <w:r>
                               <w:t xml:space="preserve">Abbildung </w:t>
                             </w:r>
-                            <w:fldSimple w:instr=" SEQ Abbildung \* ARABIC ">
-                              <w:r>
-                                <w:rPr>
-                                  <w:noProof/>
-                                </w:rPr>
-                                <w:t>2</w:t>
-                              </w:r>
-                            </w:fldSimple>
+                            <w:r>
+                              <w:fldChar w:fldCharType="begin"/>
+                            </w:r>
+                            <w:r>
+                              <w:instrText xml:space="preserve"> SEQ Abbildung \* ARABIC </w:instrText>
+                            </w:r>
+                            <w:r>
+                              <w:fldChar w:fldCharType="separate"/>
+                            </w:r>
+                            <w:r>
+                              <w:rPr>
+                                <w:noProof/>
+                              </w:rPr>
+                              <w:t>2</w:t>
+                            </w:r>
+                            <w:r>
+                              <w:rPr>
+                                <w:noProof/>
+                              </w:rPr>
+                              <w:fldChar w:fldCharType="end"/>
+                            </w:r>
                             <w:r>
                               <w:t xml:space="preserve">: </w:t>
                             </w:r>
@@ -4493,19 +4510,32 @@
                     </w:p>
                     <w:p>
                       <w:pPr>
-                        <w:pStyle w:val="Beschriftung"/>
+                        <w:pStyle w:val="Caption"/>
                       </w:pPr>
                       <w:r>
                         <w:t xml:space="preserve">Abbildung </w:t>
                       </w:r>
-                      <w:fldSimple w:instr=" SEQ Abbildung \* ARABIC ">
-                        <w:r>
-                          <w:rPr>
-                            <w:noProof/>
-                          </w:rPr>
-                          <w:t>2</w:t>
-                        </w:r>
-                      </w:fldSimple>
+                      <w:r>
+                        <w:fldChar w:fldCharType="begin"/>
+                      </w:r>
+                      <w:r>
+                        <w:instrText xml:space="preserve"> SEQ Abbildung \* ARABIC </w:instrText>
+                      </w:r>
+                      <w:r>
+                        <w:fldChar w:fldCharType="separate"/>
+                      </w:r>
+                      <w:r>
+                        <w:rPr>
+                          <w:noProof/>
+                        </w:rPr>
+                        <w:t>2</w:t>
+                      </w:r>
+                      <w:r>
+                        <w:rPr>
+                          <w:noProof/>
+                        </w:rPr>
+                        <w:fldChar w:fldCharType="end"/>
+                      </w:r>
                       <w:r>
                         <w:t xml:space="preserve">: </w:t>
                       </w:r>
@@ -4535,7 +4565,7 @@
       </w:r>
       <w:r>
         <w:rPr>
-          <w:rStyle w:val="Funotenzeichen"/>
+          <w:rStyle w:val="FootnoteReference"/>
         </w:rPr>
         <w:footnoteReference w:id="6"/>
       </w:r>
@@ -4560,20 +4590,20 @@
     </w:p>
     <w:p>
       <w:pPr>
-        <w:pStyle w:val="berschrift2"/>
+        <w:pStyle w:val="Heading2"/>
         <w:spacing w:line="360" w:lineRule="auto"/>
         <w:rPr>
           <w:rFonts w:eastAsiaTheme="minorHAnsi"/>
         </w:rPr>
       </w:pPr>
-      <w:bookmarkStart w:id="5" w:name="_Toc45391240"/>
+      <w:bookmarkStart w:id="6" w:name="_Toc50816342"/>
       <w:r>
         <w:rPr>
           <w:rFonts w:eastAsiaTheme="minorHAnsi"/>
         </w:rPr>
         <w:t>Vor der Wanderung</w:t>
       </w:r>
-      <w:bookmarkEnd w:id="5"/>
+      <w:bookmarkEnd w:id="6"/>
     </w:p>
     <w:p>
       <w:pPr>
@@ -4852,14 +4882,14 @@
     </w:p>
     <w:p>
       <w:pPr>
-        <w:pStyle w:val="berschrift2"/>
+        <w:pStyle w:val="Heading2"/>
         <w:spacing w:line="360" w:lineRule="auto"/>
       </w:pPr>
-      <w:bookmarkStart w:id="6" w:name="_Toc45391241"/>
+      <w:bookmarkStart w:id="7" w:name="_Toc50816343"/>
       <w:r>
         <w:t>Die Wanderung</w:t>
       </w:r>
-      <w:bookmarkEnd w:id="6"/>
+      <w:bookmarkEnd w:id="7"/>
     </w:p>
     <w:p>
       <w:pPr>
@@ -5103,204 +5133,204 @@
     </w:p>
     <w:p>
       <w:pPr>
-        <w:pStyle w:val="berschrift2"/>
+        <w:pStyle w:val="Heading2"/>
         <w:spacing w:line="360" w:lineRule="auto"/>
       </w:pPr>
-      <w:bookmarkStart w:id="7" w:name="_Toc45391242"/>
+      <w:bookmarkStart w:id="8" w:name="_Toc50816344"/>
       <w:r>
         <w:t>Fazit</w:t>
-      </w:r>
-      <w:bookmarkEnd w:id="7"/>
-    </w:p>
-    <w:p>
-      <w:pPr>
-        <w:spacing w:line="360" w:lineRule="auto"/>
-        <w:jc w:val="both"/>
-      </w:pPr>
-      <w:r>
-        <w:t>Zwar zeigt sich in der Studie auch, dass 39% der Befragten beim Wandern bewusst auf ihr Smartphone/GPS-Gerät verzichten würden,</w:t>
-      </w:r>
-      <w:r>
-        <w:t xml:space="preserve"> jedoch gibt es genug Personen, die bereits verschiedene Apps während des Wanderns nutzen</w:t>
-      </w:r>
-      <w:r>
-        <w:t xml:space="preserve">. Entwickelt man nun für diese Zielgruppe eine App, die alle Informationen </w:t>
-      </w:r>
-      <w:r>
-        <w:t xml:space="preserve">der verschiedenen Apps aufweist, so können sich diese </w:t>
-      </w:r>
-      <w:r>
-        <w:t>Wanderer wieder mehr auf die Natur konzentrieren, da sie nicht zwischen verschiedenen Apps wechseln müssen.</w:t>
-      </w:r>
-    </w:p>
-    <w:p>
-      <w:pPr>
-        <w:spacing w:line="360" w:lineRule="auto"/>
-        <w:jc w:val="both"/>
-      </w:pPr>
-      <w:r>
-        <w:t xml:space="preserve">Beachtet man nun den Fakt, </w:t>
-      </w:r>
-      <w:r>
-        <w:t xml:space="preserve">dass heutzutage jedes Kind und jeder Jugendliche ein </w:t>
-      </w:r>
-      <w:r>
-        <w:t>Smartphone</w:t>
-      </w:r>
-      <w:r>
-        <w:t xml:space="preserve"> besitzt, so könnte man diese</w:t>
-      </w:r>
-      <w:r>
-        <w:t>r</w:t>
-      </w:r>
-      <w:r>
-        <w:t xml:space="preserve"> Generation </w:t>
-      </w:r>
-      <w:r>
-        <w:t>durch so eine App das Wandern wieder näherbringen.</w:t>
-      </w:r>
-    </w:p>
-    <w:p>
-      <w:pPr>
-        <w:pStyle w:val="berschrift1"/>
-        <w:spacing w:line="360" w:lineRule="auto"/>
-      </w:pPr>
-      <w:bookmarkStart w:id="8" w:name="_Toc45391243"/>
-      <w:r>
-        <w:lastRenderedPageBreak/>
-        <w:t>Der digitale Wanderführer</w:t>
       </w:r>
       <w:bookmarkEnd w:id="8"/>
     </w:p>
     <w:p>
       <w:pPr>
-        <w:pStyle w:val="berschrift2"/>
         <w:spacing w:line="360" w:lineRule="auto"/>
-        <w:rPr>
-          <w:rFonts w:eastAsia="Times New Roman"/>
-          <w:lang w:eastAsia="de-DE"/>
-        </w:rPr>
-      </w:pPr>
-      <w:bookmarkStart w:id="9" w:name="_Toc45391244"/>
-      <w:r>
-        <w:rPr>
-          <w:rFonts w:eastAsia="Times New Roman"/>
-          <w:lang w:eastAsia="de-DE"/>
-        </w:rPr>
-        <w:t>Anforderungen</w:t>
-      </w:r>
-      <w:bookmarkEnd w:id="9"/>
-      <w:r>
-        <w:rPr>
-          <w:rFonts w:eastAsia="Times New Roman"/>
-          <w:lang w:eastAsia="de-DE"/>
-        </w:rPr>
-        <w:t xml:space="preserve"> </w:t>
+        <w:jc w:val="both"/>
+      </w:pPr>
+      <w:r>
+        <w:t>Zwar zeigt sich in der Studie auch, dass 39% der Befragten beim Wandern bewusst auf ihr Smartphone/GPS-Gerät verzichten würden,</w:t>
+      </w:r>
+      <w:r>
+        <w:t xml:space="preserve"> jedoch gibt es genug Personen, die bereits verschiedene Apps während des Wanderns nutzen</w:t>
+      </w:r>
+      <w:r>
+        <w:t xml:space="preserve">. Entwickelt man nun für diese Zielgruppe eine App, die alle Informationen </w:t>
+      </w:r>
+      <w:r>
+        <w:t xml:space="preserve">der verschiedenen Apps aufweist, so können sich diese </w:t>
+      </w:r>
+      <w:r>
+        <w:t>Wanderer wieder mehr auf die Natur konzentrieren, da sie nicht zwischen verschiedenen Apps wechseln müssen.</w:t>
       </w:r>
     </w:p>
     <w:p>
       <w:pPr>
         <w:spacing w:line="360" w:lineRule="auto"/>
         <w:jc w:val="both"/>
-        <w:rPr>
-          <w:lang w:eastAsia="de-DE"/>
-        </w:rPr>
-      </w:pPr>
-      <w:r>
-        <w:rPr>
-          <w:lang w:eastAsia="de-DE"/>
-        </w:rPr>
-        <w:t>Damit ein Wanderführer</w:t>
-      </w:r>
-      <w:r>
-        <w:rPr>
-          <w:lang w:eastAsia="de-DE"/>
-        </w:rPr>
-        <w:t xml:space="preserve"> sowohl den Anforderungen an den Beruf des Wanderführers als auch</w:t>
-      </w:r>
-      <w:r>
-        <w:rPr>
-          <w:lang w:eastAsia="de-DE"/>
-        </w:rPr>
-        <w:t xml:space="preserve"> d</w:t>
-      </w:r>
-      <w:r>
-        <w:rPr>
-          <w:lang w:eastAsia="de-DE"/>
-        </w:rPr>
-        <w:t xml:space="preserve">en </w:t>
-      </w:r>
-      <w:r>
-        <w:rPr>
-          <w:lang w:eastAsia="de-DE"/>
-        </w:rPr>
-        <w:t>Funktionalität</w:t>
-      </w:r>
-      <w:r>
-        <w:rPr>
-          <w:lang w:eastAsia="de-DE"/>
-        </w:rPr>
-        <w:t>en</w:t>
-      </w:r>
-      <w:r>
-        <w:rPr>
-          <w:lang w:eastAsia="de-DE"/>
-        </w:rPr>
-        <w:t xml:space="preserve"> der oben genannten</w:t>
-      </w:r>
-      <w:r>
-        <w:rPr>
-          <w:lang w:eastAsia="de-DE"/>
-        </w:rPr>
-        <w:t xml:space="preserve">, von Wanderern </w:t>
-      </w:r>
-      <w:r>
-        <w:rPr>
-          <w:lang w:eastAsia="de-DE"/>
-        </w:rPr>
-        <w:t>verwendeten</w:t>
-      </w:r>
-      <w:r>
-        <w:rPr>
-          <w:lang w:eastAsia="de-DE"/>
-        </w:rPr>
-        <w:t xml:space="preserve">, </w:t>
-      </w:r>
-      <w:r>
-        <w:rPr>
-          <w:lang w:eastAsia="de-DE"/>
-        </w:rPr>
-        <w:t xml:space="preserve">Apps </w:t>
-      </w:r>
-      <w:r>
-        <w:rPr>
-          <w:lang w:eastAsia="de-DE"/>
-        </w:rPr>
-        <w:t>entspricht,</w:t>
-      </w:r>
-      <w:r>
-        <w:rPr>
-          <w:lang w:eastAsia="de-DE"/>
-        </w:rPr>
-        <w:t xml:space="preserve"> </w:t>
-      </w:r>
-      <w:r>
-        <w:rPr>
-          <w:u w:val="single"/>
-          <w:lang w:eastAsia="de-DE"/>
-        </w:rPr>
-        <w:t>müssen</w:t>
-      </w:r>
-      <w:r>
-        <w:rPr>
-          <w:lang w:eastAsia="de-DE"/>
-        </w:rPr>
-        <w:t xml:space="preserve"> folgende Funktionen umgesetzt werden:</w:t>
+      </w:pPr>
+      <w:r>
+        <w:t xml:space="preserve">Beachtet man nun den Fakt, </w:t>
+      </w:r>
+      <w:r>
+        <w:t xml:space="preserve">dass heutzutage jedes Kind und jeder Jugendliche ein </w:t>
+      </w:r>
+      <w:r>
+        <w:t>Smartphone</w:t>
+      </w:r>
+      <w:r>
+        <w:t xml:space="preserve"> besitzt, so könnte man diese</w:t>
+      </w:r>
+      <w:r>
+        <w:t>r</w:t>
+      </w:r>
+      <w:r>
+        <w:t xml:space="preserve"> Generation </w:t>
+      </w:r>
+      <w:r>
+        <w:t>durch so eine App das Wandern wieder näherbringen.</w:t>
       </w:r>
     </w:p>
     <w:p>
       <w:pPr>
-        <w:pStyle w:val="Listenabsatz"/>
+        <w:pStyle w:val="Heading1"/>
+        <w:spacing w:line="360" w:lineRule="auto"/>
+      </w:pPr>
+      <w:bookmarkStart w:id="9" w:name="_Toc50816345"/>
+      <w:r>
+        <w:lastRenderedPageBreak/>
+        <w:t>Der digitale Wanderführer</w:t>
+      </w:r>
+      <w:bookmarkEnd w:id="9"/>
+    </w:p>
+    <w:p>
+      <w:pPr>
+        <w:pStyle w:val="Heading2"/>
+        <w:spacing w:line="360" w:lineRule="auto"/>
+        <w:rPr>
+          <w:rFonts w:eastAsia="Times New Roman"/>
+          <w:lang w:eastAsia="de-DE"/>
+        </w:rPr>
+      </w:pPr>
+      <w:bookmarkStart w:id="10" w:name="_Toc50816346"/>
+      <w:r>
+        <w:rPr>
+          <w:rFonts w:eastAsia="Times New Roman"/>
+          <w:lang w:eastAsia="de-DE"/>
+        </w:rPr>
+        <w:t>Anforderungen</w:t>
+      </w:r>
+      <w:bookmarkEnd w:id="10"/>
+      <w:r>
+        <w:rPr>
+          <w:rFonts w:eastAsia="Times New Roman"/>
+          <w:lang w:eastAsia="de-DE"/>
+        </w:rPr>
+        <w:t xml:space="preserve"> </w:t>
+      </w:r>
+    </w:p>
+    <w:p>
+      <w:pPr>
+        <w:spacing w:line="360" w:lineRule="auto"/>
+        <w:jc w:val="both"/>
+        <w:rPr>
+          <w:lang w:eastAsia="de-DE"/>
+        </w:rPr>
+      </w:pPr>
+      <w:r>
+        <w:rPr>
+          <w:lang w:eastAsia="de-DE"/>
+        </w:rPr>
+        <w:t>Damit ein Wanderführer</w:t>
+      </w:r>
+      <w:r>
+        <w:rPr>
+          <w:lang w:eastAsia="de-DE"/>
+        </w:rPr>
+        <w:t xml:space="preserve"> sowohl den Anforderungen an den Beruf des Wanderführers als auch</w:t>
+      </w:r>
+      <w:r>
+        <w:rPr>
+          <w:lang w:eastAsia="de-DE"/>
+        </w:rPr>
+        <w:t xml:space="preserve"> d</w:t>
+      </w:r>
+      <w:r>
+        <w:rPr>
+          <w:lang w:eastAsia="de-DE"/>
+        </w:rPr>
+        <w:t xml:space="preserve">en </w:t>
+      </w:r>
+      <w:r>
+        <w:rPr>
+          <w:lang w:eastAsia="de-DE"/>
+        </w:rPr>
+        <w:t>Funktionalität</w:t>
+      </w:r>
+      <w:r>
+        <w:rPr>
+          <w:lang w:eastAsia="de-DE"/>
+        </w:rPr>
+        <w:t>en</w:t>
+      </w:r>
+      <w:r>
+        <w:rPr>
+          <w:lang w:eastAsia="de-DE"/>
+        </w:rPr>
+        <w:t xml:space="preserve"> der oben genannten</w:t>
+      </w:r>
+      <w:r>
+        <w:rPr>
+          <w:lang w:eastAsia="de-DE"/>
+        </w:rPr>
+        <w:t xml:space="preserve">, von Wanderern </w:t>
+      </w:r>
+      <w:r>
+        <w:rPr>
+          <w:lang w:eastAsia="de-DE"/>
+        </w:rPr>
+        <w:t>verwendeten</w:t>
+      </w:r>
+      <w:r>
+        <w:rPr>
+          <w:lang w:eastAsia="de-DE"/>
+        </w:rPr>
+        <w:t xml:space="preserve">, </w:t>
+      </w:r>
+      <w:r>
+        <w:rPr>
+          <w:lang w:eastAsia="de-DE"/>
+        </w:rPr>
+        <w:t xml:space="preserve">Apps </w:t>
+      </w:r>
+      <w:r>
+        <w:rPr>
+          <w:lang w:eastAsia="de-DE"/>
+        </w:rPr>
+        <w:t>entspricht,</w:t>
+      </w:r>
+      <w:r>
+        <w:rPr>
+          <w:lang w:eastAsia="de-DE"/>
+        </w:rPr>
+        <w:t xml:space="preserve"> </w:t>
+      </w:r>
+      <w:r>
+        <w:rPr>
+          <w:u w:val="single"/>
+          <w:lang w:eastAsia="de-DE"/>
+        </w:rPr>
+        <w:t>müssen</w:t>
+      </w:r>
+      <w:r>
+        <w:rPr>
+          <w:lang w:eastAsia="de-DE"/>
+        </w:rPr>
+        <w:t xml:space="preserve"> folgende Funktionen umgesetzt werden:</w:t>
+      </w:r>
+    </w:p>
+    <w:p>
+      <w:pPr>
+        <w:pStyle w:val="ListParagraph"/>
         <w:numPr>
           <w:ilvl w:val="0"/>
           <w:numId w:val="22"/>
@@ -5325,7 +5355,7 @@
     </w:p>
     <w:p>
       <w:pPr>
-        <w:pStyle w:val="Listenabsatz"/>
+        <w:pStyle w:val="ListParagraph"/>
         <w:numPr>
           <w:ilvl w:val="0"/>
           <w:numId w:val="22"/>
@@ -5344,7 +5374,7 @@
     </w:p>
     <w:p>
       <w:pPr>
-        <w:pStyle w:val="Listenabsatz"/>
+        <w:pStyle w:val="ListParagraph"/>
         <w:numPr>
           <w:ilvl w:val="0"/>
           <w:numId w:val="22"/>
@@ -5363,7 +5393,7 @@
     </w:p>
     <w:p>
       <w:pPr>
-        <w:pStyle w:val="Listenabsatz"/>
+        <w:pStyle w:val="ListParagraph"/>
         <w:numPr>
           <w:ilvl w:val="0"/>
           <w:numId w:val="22"/>
@@ -5382,7 +5412,7 @@
     </w:p>
     <w:p>
       <w:pPr>
-        <w:pStyle w:val="Listenabsatz"/>
+        <w:pStyle w:val="ListParagraph"/>
         <w:numPr>
           <w:ilvl w:val="0"/>
           <w:numId w:val="22"/>
@@ -5401,13 +5431,13 @@
     </w:p>
     <w:p>
       <w:pPr>
-        <w:pStyle w:val="berschrift2"/>
+        <w:pStyle w:val="Heading2"/>
         <w:rPr>
           <w:rFonts w:eastAsia="Times New Roman"/>
           <w:lang w:eastAsia="de-DE"/>
         </w:rPr>
       </w:pPr>
-      <w:bookmarkStart w:id="10" w:name="_Toc45391245"/>
+      <w:bookmarkStart w:id="11" w:name="_Toc50816347"/>
       <w:r>
         <w:rPr>
           <w:rFonts w:eastAsia="Times New Roman"/>
@@ -5415,595 +5445,592 @@
         </w:rPr>
         <w:t>Umsetzung</w:t>
       </w:r>
-      <w:bookmarkEnd w:id="10"/>
       <w:r>
         <w:rPr>
           <w:rFonts w:eastAsia="Times New Roman"/>
           <w:lang w:eastAsia="de-DE"/>
         </w:rPr>
         <w:t xml:space="preserve"> (Prototyp)</w:t>
-      </w:r>
-    </w:p>
-    <w:p>
-      <w:pPr>
-        <w:spacing w:line="360" w:lineRule="auto"/>
-        <w:jc w:val="both"/>
-        <w:rPr>
-          <w:lang w:eastAsia="de-DE"/>
-        </w:rPr>
-      </w:pPr>
-      <w:r>
-        <w:rPr>
-          <w:lang w:eastAsia="de-DE"/>
-        </w:rPr>
-        <w:t>Da wir nun anhand unserer Recherche die Anforderungen an einen digitalen Wanderführer</w:t>
-      </w:r>
-      <w:r>
-        <w:rPr>
-          <w:lang w:eastAsia="de-DE"/>
-        </w:rPr>
-        <w:t xml:space="preserve"> herausgearbeitet haben, müssen nun bestimmt werden auf welche Art und Weise dies umgesetzt werden kann.</w:t>
-      </w:r>
-    </w:p>
-    <w:p>
-      <w:pPr>
-        <w:spacing w:line="360" w:lineRule="auto"/>
-        <w:jc w:val="both"/>
-        <w:rPr>
-          <w:lang w:eastAsia="de-DE"/>
-        </w:rPr>
-      </w:pPr>
-      <w:r>
-        <w:rPr>
-          <w:lang w:eastAsia="de-DE"/>
-        </w:rPr>
-        <w:t>Um den Wanderführer durch Online-Angebote</w:t>
-      </w:r>
-      <w:r>
-        <w:rPr>
-          <w:lang w:eastAsia="de-DE"/>
-        </w:rPr>
-        <w:t xml:space="preserve"> </w:t>
-      </w:r>
-      <w:r>
-        <w:rPr>
-          <w:lang w:eastAsia="de-DE"/>
-        </w:rPr>
-        <w:t xml:space="preserve">zu erweitern, ist eine </w:t>
-      </w:r>
-      <w:r>
-        <w:rPr>
-          <w:lang w:eastAsia="de-DE"/>
-        </w:rPr>
-        <w:t xml:space="preserve">ausführliche </w:t>
-      </w:r>
-      <w:r>
-        <w:rPr>
-          <w:lang w:eastAsia="de-DE"/>
-        </w:rPr>
-        <w:t>Routenführung</w:t>
-      </w:r>
-      <w:r>
-        <w:rPr>
-          <w:lang w:eastAsia="de-DE"/>
-        </w:rPr>
-        <w:t xml:space="preserve">, welche via GPS navigiert, zu implementieren. </w:t>
-      </w:r>
-      <w:r>
-        <w:rPr>
-          <w:lang w:eastAsia="de-DE"/>
-        </w:rPr>
-        <w:t xml:space="preserve">Innerhalb besagter </w:t>
-      </w:r>
-      <w:r>
-        <w:rPr>
-          <w:lang w:eastAsia="de-DE"/>
-        </w:rPr>
-        <w:t xml:space="preserve">Routenführung werden </w:t>
-      </w:r>
-      <w:r>
-        <w:rPr>
-          <w:lang w:eastAsia="de-DE"/>
-        </w:rPr>
-        <w:t>sowohl</w:t>
-      </w:r>
-      <w:r>
-        <w:rPr>
-          <w:lang w:eastAsia="de-DE"/>
-        </w:rPr>
-        <w:t xml:space="preserve"> beliebte Hütten</w:t>
-      </w:r>
-      <w:r>
-        <w:rPr>
-          <w:lang w:eastAsia="de-DE"/>
-        </w:rPr>
-        <w:t>, welche von Nutzern bewertet werden können,</w:t>
-      </w:r>
-      <w:r>
-        <w:rPr>
-          <w:lang w:eastAsia="de-DE"/>
-        </w:rPr>
-        <w:t xml:space="preserve"> gekennzeichnet</w:t>
-      </w:r>
-      <w:r>
-        <w:rPr>
-          <w:lang w:eastAsia="de-DE"/>
-        </w:rPr>
-        <w:t xml:space="preserve"> als auch die Funktion des Geocachings verbaut</w:t>
-      </w:r>
-      <w:r>
-        <w:rPr>
-          <w:lang w:eastAsia="de-DE"/>
-        </w:rPr>
-        <w:t xml:space="preserve">. </w:t>
-      </w:r>
-      <w:r>
-        <w:rPr>
-          <w:lang w:eastAsia="de-DE"/>
-        </w:rPr>
-        <w:t xml:space="preserve"> </w:t>
-      </w:r>
-    </w:p>
-    <w:p>
-      <w:pPr>
-        <w:spacing w:line="360" w:lineRule="auto"/>
-        <w:jc w:val="both"/>
-        <w:rPr>
-          <w:lang w:eastAsia="de-DE"/>
-        </w:rPr>
-      </w:pPr>
-      <w:r>
-        <w:rPr>
-          <w:lang w:eastAsia="de-DE"/>
-        </w:rPr>
-        <w:t>Das</w:t>
-      </w:r>
-      <w:r>
-        <w:rPr>
-          <w:lang w:eastAsia="de-DE"/>
-        </w:rPr>
-        <w:t xml:space="preserve"> umfassende Hintergrundwissen eines Wanderführers würde durch Texte und/oder Audiodateien </w:t>
-      </w:r>
-      <w:r>
-        <w:rPr>
-          <w:lang w:eastAsia="de-DE"/>
-        </w:rPr>
-        <w:t>ausgestaltet werden, so dass dem Wanderer nach wie vor diese Informationen</w:t>
-      </w:r>
-      <w:r>
-        <w:rPr>
-          <w:lang w:eastAsia="de-DE"/>
-        </w:rPr>
-        <w:t xml:space="preserve"> </w:t>
-      </w:r>
-      <w:r>
-        <w:rPr>
-          <w:lang w:eastAsia="de-DE"/>
-        </w:rPr>
-        <w:t>zur Verfügung stehen</w:t>
-      </w:r>
-      <w:r>
-        <w:rPr>
-          <w:lang w:eastAsia="de-DE"/>
-        </w:rPr>
-        <w:t xml:space="preserve">. </w:t>
-      </w:r>
-      <w:r>
-        <w:rPr>
-          <w:lang w:eastAsia="de-DE"/>
-        </w:rPr>
-        <w:t xml:space="preserve"> Dazu gehören u.a. Informationen zu besonderen Tieren, Pflanzen und </w:t>
-      </w:r>
-      <w:r>
-        <w:rPr>
-          <w:lang w:eastAsia="de-DE"/>
-        </w:rPr>
-        <w:t>anderweitigen</w:t>
-      </w:r>
-      <w:r>
-        <w:rPr>
-          <w:lang w:eastAsia="de-DE"/>
-        </w:rPr>
-        <w:t xml:space="preserve"> </w:t>
-      </w:r>
-      <w:r>
-        <w:rPr>
-          <w:lang w:eastAsia="de-DE"/>
-        </w:rPr>
-        <w:t>Natur</w:t>
-      </w:r>
-      <w:r>
-        <w:rPr>
-          <w:lang w:eastAsia="de-DE"/>
-        </w:rPr>
-        <w:t>-Phänomenen.</w:t>
-      </w:r>
-      <w:r>
-        <w:rPr>
-          <w:lang w:eastAsia="de-DE"/>
-        </w:rPr>
-        <w:t xml:space="preserve"> Ebenfalls lassen sich über den Wanderweg </w:t>
-      </w:r>
-      <w:r>
-        <w:rPr>
-          <w:lang w:eastAsia="de-DE"/>
-        </w:rPr>
-        <w:t xml:space="preserve">QR-Codes verteilen, über die </w:t>
-      </w:r>
-      <w:r>
-        <w:rPr>
-          <w:lang w:eastAsia="de-DE"/>
-        </w:rPr>
-        <w:t xml:space="preserve">Audiodateien, </w:t>
-      </w:r>
-      <w:r>
-        <w:rPr>
-          <w:lang w:eastAsia="de-DE"/>
-        </w:rPr>
-        <w:t>Animationen oder Informationsvideo</w:t>
-      </w:r>
-      <w:r>
-        <w:rPr>
-          <w:lang w:eastAsia="de-DE"/>
-        </w:rPr>
-        <w:t>s</w:t>
-      </w:r>
-      <w:r>
-        <w:rPr>
-          <w:lang w:eastAsia="de-DE"/>
-        </w:rPr>
-        <w:t xml:space="preserve"> zu </w:t>
-      </w:r>
-      <w:r>
-        <w:rPr>
-          <w:lang w:eastAsia="de-DE"/>
-        </w:rPr>
-        <w:t>dem Standort gestartet werden können.</w:t>
-      </w:r>
-    </w:p>
-    <w:p>
-      <w:pPr>
-        <w:spacing w:line="360" w:lineRule="auto"/>
-        <w:jc w:val="both"/>
-        <w:rPr>
-          <w:lang w:eastAsia="de-DE"/>
-        </w:rPr>
-      </w:pPr>
-      <w:r>
-        <w:rPr>
-          <w:lang w:eastAsia="de-DE"/>
-        </w:rPr>
-        <w:t>All diese Funktionen werden in einem großen Gesamtprogramm verbaut, welches den Service der Routenführung im Rahmen von interaktiven Karten anbietet</w:t>
-      </w:r>
-      <w:r>
-        <w:rPr>
-          <w:lang w:eastAsia="de-DE"/>
-        </w:rPr>
-        <w:t xml:space="preserve"> und je nach Standort Informationen aus einer Art Lexikon-Datenbank abruft. Innerhalb der aktiven Karte wird ebenfalls</w:t>
-      </w:r>
-      <w:r>
-        <w:rPr>
-          <w:lang w:eastAsia="de-DE"/>
-        </w:rPr>
-        <w:t xml:space="preserve"> ein Wetter Widget verbaut, welches sowohl Auskunft über das aktuelle Wetter als auch über den weiteren Verlauf </w:t>
-      </w:r>
-      <w:r>
-        <w:rPr>
-          <w:lang w:eastAsia="de-DE"/>
-        </w:rPr>
-        <w:t>informiert. Sollte das Wetter schlagartig umschlagen</w:t>
-      </w:r>
-      <w:r>
-        <w:rPr>
-          <w:lang w:eastAsia="de-DE"/>
-        </w:rPr>
-        <w:t xml:space="preserve">, so erhält der Nutzer einen Wetteralarm und die Routenführung schlägt automatisch eine </w:t>
-      </w:r>
-      <w:r>
-        <w:rPr>
-          <w:lang w:eastAsia="de-DE"/>
-        </w:rPr>
-        <w:t>Alternativroute zu einer Hütte oder zu einem anderen sicheren Ort vor.</w:t>
-      </w:r>
-    </w:p>
-    <w:p>
-      <w:pPr>
-        <w:spacing w:line="360" w:lineRule="auto"/>
-        <w:jc w:val="both"/>
-        <w:rPr>
-          <w:lang w:eastAsia="de-DE"/>
-        </w:rPr>
-      </w:pPr>
-      <w:r>
-        <w:rPr>
-          <w:lang w:eastAsia="de-DE"/>
-        </w:rPr>
-        <w:lastRenderedPageBreak/>
-        <w:t>Anhand von Kriterien</w:t>
-      </w:r>
-      <w:r>
-        <w:rPr>
-          <w:lang w:eastAsia="de-DE"/>
-        </w:rPr>
-        <w:t>, die der Nutzer in Form von Attributen/Filtern auswählt,</w:t>
-      </w:r>
-      <w:r>
-        <w:rPr>
-          <w:lang w:eastAsia="de-DE"/>
-        </w:rPr>
-        <w:t xml:space="preserve"> kann die oben genannte interaktive Karte </w:t>
-      </w:r>
-      <w:r>
-        <w:rPr>
-          <w:lang w:eastAsia="de-DE"/>
-        </w:rPr>
-        <w:t>potentielle Alternativrouten anzeigen, die z.B. einen geringen Höhenunterschied enthalten oder</w:t>
-      </w:r>
-      <w:r>
-        <w:rPr>
-          <w:lang w:eastAsia="de-DE"/>
-        </w:rPr>
-        <w:t xml:space="preserve"> die passende Breite des Weges für eine Gruppenwanderung garantieren.</w:t>
-      </w:r>
-    </w:p>
-    <w:p>
-      <w:pPr>
-        <w:spacing w:line="360" w:lineRule="auto"/>
-        <w:jc w:val="both"/>
-      </w:pPr>
-      <w:r>
-        <w:t>Durch die Existenz von Zwischenpunkten auf den Wanderwegen, kann auch noch während der Wanderung bei Auftreten von Erschöpfung o.ä. eine Alternativroute zur möglichst schnellen Beendigung der Wanderung abgerufen werden. Dies wird ebenfalls dann von Nutzen</w:t>
-      </w:r>
-      <w:r>
-        <w:t>,</w:t>
-      </w:r>
-      <w:r>
-        <w:t xml:space="preserve"> wenn sich die Wetter</w:t>
-      </w:r>
-      <w:r>
-        <w:t>lage kurzfristig ändert und ein schneller Weg in Sicherheit garantiert werden muss.</w:t>
-      </w:r>
-    </w:p>
-    <w:p>
-      <w:pPr>
-        <w:spacing w:line="360" w:lineRule="auto"/>
-        <w:jc w:val="both"/>
-      </w:pPr>
-      <w:r>
-        <w:t xml:space="preserve">Ebenfalls soll es Möglichkeit eine </w:t>
-      </w:r>
-      <w:r>
-        <w:t>Wandergruppe innerhalb des Programms zu erstellen. Bei dieser Funktion werden die einzelnen Teilnehmer auf der Karte mit ihrem aktuellen Standort angezeigt. So findet man auch schnell wieder Anschluss an die Gruppe, falls man</w:t>
-      </w:r>
-      <w:r>
-        <w:t xml:space="preserve"> sich an einer unübersichtlichen Stelle verloren hat. Ebenfalls kann eine verschwundene Person, die sich in einer Notlage befindet, so schnell aufgespürt und versorgt werden, denn nicht immer bekommt man es mit, wenn eine der letzten Personen stürzt oder einen Hang runterrutscht.</w:t>
-      </w:r>
-    </w:p>
-    <w:p>
-      <w:pPr>
-        <w:spacing w:line="360" w:lineRule="auto"/>
-        <w:jc w:val="both"/>
-      </w:pPr>
-      <w:r>
-        <w:t>Zur Gewährleistung der Sicherheit wird ebenfalls ein Notfallknopf verbaut. Wird dieser gedrückt, bekommen alle Wandergruppenmitglieder eine Information</w:t>
-      </w:r>
-      <w:r>
-        <w:t xml:space="preserve"> auf ihr Gerät, welche sich durch einen Alarm-Ton bemerkbar macht</w:t>
-      </w:r>
-      <w:r>
-        <w:t xml:space="preserve">. </w:t>
-      </w:r>
-      <w:r>
-        <w:t xml:space="preserve">Der Standort der in Not geratenen Person wird ebenfalls auf der Karte durch ein Aufblinken </w:t>
-      </w:r>
-      <w:r>
-        <w:t>angezeigt, so dass diese schnell gefunden werden kann.</w:t>
-      </w:r>
-      <w:r>
-        <w:t xml:space="preserve"> Sollte Rettungskräfte benötigt werden, so können diese ebenfalls per Knopfdruck </w:t>
-      </w:r>
-      <w:r>
-        <w:t>alarmiert</w:t>
-      </w:r>
-      <w:r>
-        <w:t xml:space="preserve"> werden</w:t>
-      </w:r>
-      <w:r>
-        <w:t>. Logischerweise werden dabei auch die genauen Koordinaten der Person durchgegeben.</w:t>
-      </w:r>
-    </w:p>
-    <w:p>
-      <w:pPr>
-        <w:spacing w:after="0" w:line="360" w:lineRule="auto"/>
-        <w:jc w:val="both"/>
-        <w:rPr>
-          <w:rFonts w:ascii="Calibri" w:eastAsia="Times New Roman" w:hAnsi="Calibri" w:cs="Calibri"/>
-          <w:lang w:eastAsia="de-DE"/>
-        </w:rPr>
-      </w:pPr>
-      <w:r>
-        <w:rPr>
-          <w:rFonts w:ascii="Calibri" w:eastAsia="Times New Roman" w:hAnsi="Calibri" w:cs="Calibri"/>
-          <w:lang w:eastAsia="de-DE"/>
-        </w:rPr>
-        <w:t>Die letzte Funktion die sich in dem Programm findet</w:t>
-      </w:r>
-      <w:r>
-        <w:rPr>
-          <w:rFonts w:ascii="Calibri" w:eastAsia="Times New Roman" w:hAnsi="Calibri" w:cs="Calibri"/>
-          <w:lang w:eastAsia="de-DE"/>
-        </w:rPr>
-        <w:t> </w:t>
-      </w:r>
-      <w:r>
-        <w:rPr>
-          <w:rFonts w:ascii="Calibri" w:eastAsia="Times New Roman" w:hAnsi="Calibri" w:cs="Calibri"/>
-          <w:lang w:eastAsia="de-DE"/>
-        </w:rPr>
-        <w:t>ist ein Blog. Auf diesem können Wanderer ihre Wanderung teilen, sich austauschen und ggf. auch Wandergruppen finden, denen sie sich gerne anschließen würden.</w:t>
-      </w:r>
-    </w:p>
-    <w:p>
-      <w:pPr>
-        <w:pStyle w:val="berschrift2"/>
-      </w:pPr>
-      <w:bookmarkStart w:id="11" w:name="_Toc45391246"/>
-      <w:r>
-        <w:t>Ideate</w:t>
       </w:r>
       <w:bookmarkEnd w:id="11"/>
     </w:p>
     <w:p>
       <w:pPr>
-        <w:spacing w:line="276" w:lineRule="auto"/>
+        <w:spacing w:line="360" w:lineRule="auto"/>
         <w:jc w:val="both"/>
-      </w:pPr>
-      <w:r>
-        <w:rPr>
-          <w:b/>
-          <w:u w:val="single"/>
-        </w:rPr>
-        <w:t>Web-App:</w:t>
-      </w:r>
-      <w:r>
-        <w:t xml:space="preserve"> </w:t>
-      </w:r>
-      <w:r>
-        <w:br/>
-      </w:r>
-      <w:r>
-        <w:t>Gut, um sich</w:t>
-      </w:r>
-      <w:r>
-        <w:t xml:space="preserve"> bereits</w:t>
-      </w:r>
-      <w:r>
-        <w:t xml:space="preserve"> </w:t>
-      </w:r>
-      <w:r>
-        <w:t>vor der Wanderung</w:t>
-      </w:r>
-      <w:r>
-        <w:t xml:space="preserve"> zu informieren</w:t>
-      </w:r>
-      <w:r>
-        <w:t>.</w:t>
-      </w:r>
-      <w:r>
-        <w:t xml:space="preserve"> </w:t>
-      </w:r>
-      <w:r>
-        <w:t>Läuft auf jedem Gerät gleich, unabhängig vom Betriebssystem.</w:t>
+        <w:rPr>
+          <w:lang w:eastAsia="de-DE"/>
+        </w:rPr>
+      </w:pPr>
+      <w:r>
+        <w:rPr>
+          <w:lang w:eastAsia="de-DE"/>
+        </w:rPr>
+        <w:t>Da wir nun anhand unserer Recherche die Anforderungen an einen digitalen Wanderführer</w:t>
+      </w:r>
+      <w:r>
+        <w:rPr>
+          <w:lang w:eastAsia="de-DE"/>
+        </w:rPr>
+        <w:t xml:space="preserve"> herausgearbeitet haben, müssen nun bestimmt werden auf welche Art und Weise dies umgesetzt werden kann.</w:t>
       </w:r>
     </w:p>
     <w:p>
       <w:pPr>
-        <w:spacing w:line="276" w:lineRule="auto"/>
+        <w:spacing w:line="360" w:lineRule="auto"/>
         <w:jc w:val="both"/>
-      </w:pPr>
-      <w:r>
-        <w:rPr>
-          <w:b/>
-          <w:u w:val="single"/>
-        </w:rPr>
-        <w:t xml:space="preserve">Mobile-App: </w:t>
-      </w:r>
-      <w:r>
-        <w:rPr>
-          <w:b/>
-          <w:u w:val="single"/>
-        </w:rPr>
-        <w:br/>
-      </w:r>
-      <w:r>
-        <w:t xml:space="preserve">Besitzt </w:t>
-      </w:r>
-      <w:r>
-        <w:t>dieselbe</w:t>
-      </w:r>
-      <w:r>
-        <w:t xml:space="preserve"> Funktionalität wie oben genannt</w:t>
-      </w:r>
-      <w:r>
-        <w:t>e</w:t>
-      </w:r>
-      <w:r>
-        <w:t xml:space="preserve"> Web-App. Kann </w:t>
-      </w:r>
-      <w:r>
-        <w:t>zusätzlich</w:t>
-      </w:r>
-      <w:r>
-        <w:t xml:space="preserve"> auch</w:t>
-      </w:r>
-      <w:r>
-        <w:t xml:space="preserve"> Augmented-Reality </w:t>
-      </w:r>
-      <w:r>
-        <w:t>einbinden.</w:t>
+        <w:rPr>
+          <w:lang w:eastAsia="de-DE"/>
+        </w:rPr>
+      </w:pPr>
+      <w:r>
+        <w:rPr>
+          <w:lang w:eastAsia="de-DE"/>
+        </w:rPr>
+        <w:t>Um den Wanderführer durch Online-Angebote</w:t>
+      </w:r>
+      <w:r>
+        <w:rPr>
+          <w:lang w:eastAsia="de-DE"/>
+        </w:rPr>
+        <w:t xml:space="preserve"> </w:t>
+      </w:r>
+      <w:r>
+        <w:rPr>
+          <w:lang w:eastAsia="de-DE"/>
+        </w:rPr>
+        <w:t xml:space="preserve">zu erweitern, ist eine </w:t>
+      </w:r>
+      <w:r>
+        <w:rPr>
+          <w:lang w:eastAsia="de-DE"/>
+        </w:rPr>
+        <w:t xml:space="preserve">ausführliche </w:t>
+      </w:r>
+      <w:r>
+        <w:rPr>
+          <w:lang w:eastAsia="de-DE"/>
+        </w:rPr>
+        <w:t>Routenführung</w:t>
+      </w:r>
+      <w:r>
+        <w:rPr>
+          <w:lang w:eastAsia="de-DE"/>
+        </w:rPr>
+        <w:t xml:space="preserve">, welche via GPS navigiert, zu implementieren. </w:t>
+      </w:r>
+      <w:r>
+        <w:rPr>
+          <w:lang w:eastAsia="de-DE"/>
+        </w:rPr>
+        <w:t xml:space="preserve">Innerhalb besagter </w:t>
+      </w:r>
+      <w:r>
+        <w:rPr>
+          <w:lang w:eastAsia="de-DE"/>
+        </w:rPr>
+        <w:t xml:space="preserve">Routenführung werden </w:t>
+      </w:r>
+      <w:r>
+        <w:rPr>
+          <w:lang w:eastAsia="de-DE"/>
+        </w:rPr>
+        <w:t>sowohl</w:t>
+      </w:r>
+      <w:r>
+        <w:rPr>
+          <w:lang w:eastAsia="de-DE"/>
+        </w:rPr>
+        <w:t xml:space="preserve"> beliebte Hütten</w:t>
+      </w:r>
+      <w:r>
+        <w:rPr>
+          <w:lang w:eastAsia="de-DE"/>
+        </w:rPr>
+        <w:t>, welche von Nutzern bewertet werden können,</w:t>
+      </w:r>
+      <w:r>
+        <w:rPr>
+          <w:lang w:eastAsia="de-DE"/>
+        </w:rPr>
+        <w:t xml:space="preserve"> gekennzeichnet</w:t>
+      </w:r>
+      <w:r>
+        <w:rPr>
+          <w:lang w:eastAsia="de-DE"/>
+        </w:rPr>
+        <w:t xml:space="preserve"> als auch die Funktion des Geocachings verbaut</w:t>
+      </w:r>
+      <w:r>
+        <w:rPr>
+          <w:lang w:eastAsia="de-DE"/>
+        </w:rPr>
+        <w:t xml:space="preserve">. </w:t>
+      </w:r>
+      <w:r>
+        <w:rPr>
+          <w:lang w:eastAsia="de-DE"/>
+        </w:rPr>
+        <w:t xml:space="preserve"> </w:t>
       </w:r>
     </w:p>
     <w:p>
       <w:pPr>
-        <w:spacing w:line="276" w:lineRule="auto"/>
+        <w:spacing w:line="360" w:lineRule="auto"/>
         <w:jc w:val="both"/>
-      </w:pPr>
-      <w:r>
-        <w:rPr>
-          <w:b/>
-          <w:u w:val="single"/>
-        </w:rPr>
-        <w:t>E-Books:</w:t>
-      </w:r>
-      <w:r>
+        <w:rPr>
+          <w:lang w:eastAsia="de-DE"/>
+        </w:rPr>
+      </w:pPr>
+      <w:r>
+        <w:rPr>
+          <w:lang w:eastAsia="de-DE"/>
+        </w:rPr>
+        <w:t>Das</w:t>
+      </w:r>
+      <w:r>
+        <w:rPr>
+          <w:lang w:eastAsia="de-DE"/>
+        </w:rPr>
+        <w:t xml:space="preserve"> umfassende Hintergrundwissen eines Wanderführers würde durch Texte und/oder Audiodateien </w:t>
+      </w:r>
+      <w:r>
+        <w:rPr>
+          <w:lang w:eastAsia="de-DE"/>
+        </w:rPr>
+        <w:t>ausgestaltet werden, so dass dem Wanderer nach wie vor diese Informationen</w:t>
+      </w:r>
+      <w:r>
+        <w:rPr>
+          <w:lang w:eastAsia="de-DE"/>
+        </w:rPr>
         <w:t xml:space="preserve"> </w:t>
       </w:r>
       <w:r>
-        <w:br/>
-        <w:t>Bestehende Wanderführer in Form eines Buches würden digitalisiert werden.</w:t>
+        <w:rPr>
+          <w:lang w:eastAsia="de-DE"/>
+        </w:rPr>
+        <w:t>zur Verfügung stehen</w:t>
+      </w:r>
+      <w:r>
+        <w:rPr>
+          <w:lang w:eastAsia="de-DE"/>
+        </w:rPr>
+        <w:t xml:space="preserve">. </w:t>
+      </w:r>
+      <w:r>
+        <w:rPr>
+          <w:lang w:eastAsia="de-DE"/>
+        </w:rPr>
+        <w:t xml:space="preserve"> Dazu gehören u.a. Informationen zu besonderen Tieren, Pflanzen und </w:t>
+      </w:r>
+      <w:r>
+        <w:rPr>
+          <w:lang w:eastAsia="de-DE"/>
+        </w:rPr>
+        <w:t>anderweitigen</w:t>
+      </w:r>
+      <w:r>
+        <w:rPr>
+          <w:lang w:eastAsia="de-DE"/>
+        </w:rPr>
+        <w:t xml:space="preserve"> </w:t>
+      </w:r>
+      <w:r>
+        <w:rPr>
+          <w:lang w:eastAsia="de-DE"/>
+        </w:rPr>
+        <w:t>Natur</w:t>
+      </w:r>
+      <w:r>
+        <w:rPr>
+          <w:lang w:eastAsia="de-DE"/>
+        </w:rPr>
+        <w:t>-Phänomenen.</w:t>
+      </w:r>
+      <w:r>
+        <w:rPr>
+          <w:lang w:eastAsia="de-DE"/>
+        </w:rPr>
+        <w:t xml:space="preserve"> Ebenfalls lassen sich über den Wanderweg </w:t>
+      </w:r>
+      <w:r>
+        <w:rPr>
+          <w:lang w:eastAsia="de-DE"/>
+        </w:rPr>
+        <w:t xml:space="preserve">QR-Codes verteilen, über die </w:t>
+      </w:r>
+      <w:r>
+        <w:rPr>
+          <w:lang w:eastAsia="de-DE"/>
+        </w:rPr>
+        <w:t xml:space="preserve">Audiodateien, </w:t>
+      </w:r>
+      <w:r>
+        <w:rPr>
+          <w:lang w:eastAsia="de-DE"/>
+        </w:rPr>
+        <w:t>Animationen oder Informationsvideo</w:t>
+      </w:r>
+      <w:r>
+        <w:rPr>
+          <w:lang w:eastAsia="de-DE"/>
+        </w:rPr>
+        <w:t>s</w:t>
+      </w:r>
+      <w:r>
+        <w:rPr>
+          <w:lang w:eastAsia="de-DE"/>
+        </w:rPr>
+        <w:t xml:space="preserve"> zu </w:t>
+      </w:r>
+      <w:r>
+        <w:rPr>
+          <w:lang w:eastAsia="de-DE"/>
+        </w:rPr>
+        <w:t>dem Standort gestartet werden können.</w:t>
       </w:r>
     </w:p>
     <w:p>
       <w:pPr>
-        <w:spacing w:line="276" w:lineRule="auto"/>
+        <w:spacing w:line="360" w:lineRule="auto"/>
         <w:jc w:val="both"/>
-      </w:pPr>
-      <w:r>
-        <w:rPr>
-          <w:b/>
-          <w:u w:val="single"/>
-        </w:rPr>
-        <w:t>Live-Streaming:</w:t>
-      </w:r>
-      <w:r>
-        <w:t xml:space="preserve"> </w:t>
-      </w:r>
-      <w:r>
-        <w:br/>
-        <w:t xml:space="preserve">Ermöglicht auch </w:t>
-      </w:r>
-      <w:r>
-        <w:t xml:space="preserve">kranken, behinderten oder faulen Personen </w:t>
-      </w:r>
-      <w:r>
-        <w:t xml:space="preserve">die Natur der jeweiligen </w:t>
-      </w:r>
-      <w:r>
-        <w:t>Region</w:t>
-      </w:r>
-      <w:r>
-        <w:t xml:space="preserve"> kennenzulernen.</w:t>
+        <w:rPr>
+          <w:lang w:eastAsia="de-DE"/>
+        </w:rPr>
+      </w:pPr>
+      <w:r>
+        <w:rPr>
+          <w:lang w:eastAsia="de-DE"/>
+        </w:rPr>
+        <w:t>All diese Funktionen werden in einem großen Gesamtprogramm verbaut, welches den Service der Routenführung im Rahmen von interaktiven Karten anbietet</w:t>
+      </w:r>
+      <w:r>
+        <w:rPr>
+          <w:lang w:eastAsia="de-DE"/>
+        </w:rPr>
+        <w:t xml:space="preserve"> und je nach Standort Informationen aus einer Art Lexikon-Datenbank abruft. Innerhalb der aktiven Karte wird ebenfalls</w:t>
+      </w:r>
+      <w:r>
+        <w:rPr>
+          <w:lang w:eastAsia="de-DE"/>
+        </w:rPr>
+        <w:t xml:space="preserve"> ein Wetter Widget verbaut, welches sowohl Auskunft über das aktuelle Wetter als auch über den weiteren Verlauf </w:t>
+      </w:r>
+      <w:r>
+        <w:rPr>
+          <w:lang w:eastAsia="de-DE"/>
+        </w:rPr>
+        <w:t>informiert. Sollte das Wetter schlagartig umschlagen</w:t>
+      </w:r>
+      <w:r>
+        <w:rPr>
+          <w:lang w:eastAsia="de-DE"/>
+        </w:rPr>
+        <w:t xml:space="preserve">, so erhält der Nutzer einen Wetteralarm und die Routenführung schlägt automatisch eine </w:t>
+      </w:r>
+      <w:r>
+        <w:rPr>
+          <w:lang w:eastAsia="de-DE"/>
+        </w:rPr>
+        <w:t>Alternativroute zu einer Hütte oder zu einem anderen sicheren Ort vor.</w:t>
       </w:r>
     </w:p>
     <w:p>
-      <w:bookmarkStart w:id="12" w:name="_GoBack"/>
+      <w:pPr>
+        <w:spacing w:line="360" w:lineRule="auto"/>
+        <w:jc w:val="both"/>
+        <w:rPr>
+          <w:lang w:eastAsia="de-DE"/>
+        </w:rPr>
+      </w:pPr>
+      <w:r>
+        <w:rPr>
+          <w:lang w:eastAsia="de-DE"/>
+        </w:rPr>
+        <w:lastRenderedPageBreak/>
+        <w:t>Anhand von Kriterien</w:t>
+      </w:r>
+      <w:r>
+        <w:rPr>
+          <w:lang w:eastAsia="de-DE"/>
+        </w:rPr>
+        <w:t>, die der Nutzer in Form von Attributen/Filtern auswählt,</w:t>
+      </w:r>
+      <w:r>
+        <w:rPr>
+          <w:lang w:eastAsia="de-DE"/>
+        </w:rPr>
+        <w:t xml:space="preserve"> kann die oben genannte interaktive Karte </w:t>
+      </w:r>
+      <w:r>
+        <w:rPr>
+          <w:lang w:eastAsia="de-DE"/>
+        </w:rPr>
+        <w:t>potentielle Alternativrouten anzeigen, die z.B. einen geringen Höhenunterschied enthalten oder</w:t>
+      </w:r>
+      <w:r>
+        <w:rPr>
+          <w:lang w:eastAsia="de-DE"/>
+        </w:rPr>
+        <w:t xml:space="preserve"> die passende Breite des Weges für eine Gruppenwanderung garantieren.</w:t>
+      </w:r>
+    </w:p>
+    <w:p>
+      <w:pPr>
+        <w:spacing w:line="360" w:lineRule="auto"/>
+        <w:jc w:val="both"/>
+      </w:pPr>
+      <w:r>
+        <w:t>Durch die Existenz von Zwischenpunkten auf den Wanderwegen, kann auch noch während der Wanderung bei Auftreten von Erschöpfung o.ä. eine Alternativroute zur möglichst schnellen Beendigung der Wanderung abgerufen werden. Dies wird ebenfalls dann von Nutzen</w:t>
+      </w:r>
+      <w:r>
+        <w:t>,</w:t>
+      </w:r>
+      <w:r>
+        <w:t xml:space="preserve"> wenn sich die Wetter</w:t>
+      </w:r>
+      <w:r>
+        <w:t>lage kurzfristig ändert und ein schneller Weg in Sicherheit garantiert werden muss.</w:t>
+      </w:r>
+    </w:p>
+    <w:p>
+      <w:pPr>
+        <w:spacing w:line="360" w:lineRule="auto"/>
+        <w:jc w:val="both"/>
+      </w:pPr>
+      <w:r>
+        <w:t xml:space="preserve">Ebenfalls soll es Möglichkeit eine </w:t>
+      </w:r>
+      <w:r>
+        <w:t>Wandergruppe innerhalb des Programms zu erstellen. Bei dieser Funktion werden die einzelnen Teilnehmer auf der Karte mit ihrem aktuellen Standort angezeigt. So findet man auch schnell wieder Anschluss an die Gruppe, falls man</w:t>
+      </w:r>
+      <w:r>
+        <w:t xml:space="preserve"> sich an einer unübersichtlichen Stelle verloren hat. Ebenfalls kann eine verschwundene Person, die sich in einer Notlage befindet, so schnell aufgespürt und versorgt werden, denn nicht immer bekommt man es mit, wenn eine der letzten Personen stürzt oder einen Hang runterrutscht.</w:t>
+      </w:r>
+    </w:p>
+    <w:p>
+      <w:pPr>
+        <w:spacing w:line="360" w:lineRule="auto"/>
+        <w:jc w:val="both"/>
+      </w:pPr>
+      <w:r>
+        <w:t>Zur Gewährleistung der Sicherheit wird ebenfalls ein Notfallknopf verbaut. Wird dieser gedrückt, bekommen alle Wandergruppenmitglieder eine Information</w:t>
+      </w:r>
+      <w:r>
+        <w:t xml:space="preserve"> auf ihr Gerät, welche sich durch einen Alarm-Ton bemerkbar macht</w:t>
+      </w:r>
+      <w:r>
+        <w:t xml:space="preserve">. </w:t>
+      </w:r>
+      <w:r>
+        <w:t xml:space="preserve">Der Standort der in Not geratenen Person wird ebenfalls auf der Karte durch ein Aufblinken </w:t>
+      </w:r>
+      <w:r>
+        <w:t>angezeigt, so dass diese schnell gefunden werden kann.</w:t>
+      </w:r>
+      <w:r>
+        <w:t xml:space="preserve"> Sollte Rettungskräfte benötigt werden, so können diese ebenfalls per Knopfdruck </w:t>
+      </w:r>
+      <w:r>
+        <w:t>alarmiert</w:t>
+      </w:r>
+      <w:r>
+        <w:t xml:space="preserve"> werden</w:t>
+      </w:r>
+      <w:r>
+        <w:t>. Logischerweise werden dabei auch die genauen Koordinaten der Person durchgegeben.</w:t>
+      </w:r>
+    </w:p>
+    <w:p>
+      <w:pPr>
+        <w:spacing w:after="0" w:line="360" w:lineRule="auto"/>
+        <w:jc w:val="both"/>
+        <w:rPr>
+          <w:rFonts w:ascii="Calibri" w:eastAsia="Times New Roman" w:hAnsi="Calibri" w:cs="Calibri"/>
+          <w:lang w:eastAsia="de-DE"/>
+        </w:rPr>
+      </w:pPr>
+      <w:r>
+        <w:rPr>
+          <w:rFonts w:ascii="Calibri" w:eastAsia="Times New Roman" w:hAnsi="Calibri" w:cs="Calibri"/>
+          <w:lang w:eastAsia="de-DE"/>
+        </w:rPr>
+        <w:t>Die letzte Funktion die sich in dem Programm findet</w:t>
+      </w:r>
+      <w:r>
+        <w:rPr>
+          <w:rFonts w:ascii="Calibri" w:eastAsia="Times New Roman" w:hAnsi="Calibri" w:cs="Calibri"/>
+          <w:lang w:eastAsia="de-DE"/>
+        </w:rPr>
+        <w:t> </w:t>
+      </w:r>
+      <w:r>
+        <w:rPr>
+          <w:rFonts w:ascii="Calibri" w:eastAsia="Times New Roman" w:hAnsi="Calibri" w:cs="Calibri"/>
+          <w:lang w:eastAsia="de-DE"/>
+        </w:rPr>
+        <w:t>ist ein Blog. Auf diesem können Wanderer ihre Wanderung teilen, sich austauschen und ggf. auch Wandergruppen finden, denen sie sich gerne anschließen würden.</w:t>
+      </w:r>
+    </w:p>
+    <w:p>
+      <w:pPr>
+        <w:pStyle w:val="Heading2"/>
+      </w:pPr>
+      <w:bookmarkStart w:id="12" w:name="_Toc50816348"/>
+      <w:r>
+        <w:t>Ideate</w:t>
+      </w:r>
       <w:bookmarkEnd w:id="12"/>
     </w:p>
     <w:p>
       <w:pPr>
-        <w:pStyle w:val="berschrift1"/>
-      </w:pPr>
-      <w:bookmarkStart w:id="13" w:name="_Toc45391247"/>
+        <w:spacing w:line="276" w:lineRule="auto"/>
+        <w:jc w:val="both"/>
+      </w:pPr>
+      <w:r>
+        <w:rPr>
+          <w:b/>
+          <w:u w:val="single"/>
+        </w:rPr>
+        <w:t>Web-App:</w:t>
+      </w:r>
+      <w:r>
+        <w:t xml:space="preserve"> </w:t>
+      </w:r>
+      <w:r>
+        <w:br/>
+      </w:r>
+      <w:r>
+        <w:t>Gut, um sich</w:t>
+      </w:r>
+      <w:r>
+        <w:t xml:space="preserve"> bereits</w:t>
+      </w:r>
+      <w:r>
+        <w:t xml:space="preserve"> </w:t>
+      </w:r>
+      <w:r>
+        <w:t>vor der Wanderung</w:t>
+      </w:r>
+      <w:r>
+        <w:t xml:space="preserve"> zu informieren</w:t>
+      </w:r>
+      <w:r>
+        <w:t>.</w:t>
+      </w:r>
+      <w:r>
+        <w:t xml:space="preserve"> </w:t>
+      </w:r>
+      <w:r>
+        <w:t>Läuft auf jedem Gerät gleich, unabhängig vom Betriebssystem.</w:t>
+      </w:r>
+    </w:p>
+    <w:p>
+      <w:pPr>
+        <w:spacing w:line="276" w:lineRule="auto"/>
+        <w:jc w:val="both"/>
+      </w:pPr>
+      <w:r>
+        <w:rPr>
+          <w:b/>
+          <w:u w:val="single"/>
+        </w:rPr>
+        <w:t xml:space="preserve">Mobile-App: </w:t>
+      </w:r>
+      <w:r>
+        <w:rPr>
+          <w:b/>
+          <w:u w:val="single"/>
+        </w:rPr>
+        <w:br/>
+      </w:r>
+      <w:r>
+        <w:t xml:space="preserve">Besitzt </w:t>
+      </w:r>
+      <w:r>
+        <w:t>dieselbe</w:t>
+      </w:r>
+      <w:r>
+        <w:t xml:space="preserve"> Funktionalität wie oben genannt</w:t>
+      </w:r>
+      <w:r>
+        <w:t>e</w:t>
+      </w:r>
+      <w:r>
+        <w:t xml:space="preserve"> Web-App. Kann </w:t>
+      </w:r>
+      <w:r>
+        <w:t>zusätzlich</w:t>
+      </w:r>
+      <w:r>
+        <w:t xml:space="preserve"> auch</w:t>
+      </w:r>
+      <w:r>
+        <w:t xml:space="preserve"> Augmented-Reality </w:t>
+      </w:r>
+      <w:r>
+        <w:t>einbinden.</w:t>
+      </w:r>
+    </w:p>
+    <w:p>
+      <w:pPr>
+        <w:spacing w:line="276" w:lineRule="auto"/>
+        <w:jc w:val="both"/>
+      </w:pPr>
+      <w:r>
+        <w:rPr>
+          <w:b/>
+          <w:u w:val="single"/>
+        </w:rPr>
+        <w:t>E-Books:</w:t>
+      </w:r>
+      <w:r>
+        <w:t xml:space="preserve"> </w:t>
+      </w:r>
+      <w:r>
+        <w:br/>
+        <w:t>Bestehende Wanderführer in Form eines Buches würden digitalisiert werden.</w:t>
+      </w:r>
+    </w:p>
+    <w:p>
+      <w:pPr>
+        <w:spacing w:line="276" w:lineRule="auto"/>
+        <w:jc w:val="both"/>
+      </w:pPr>
+      <w:r>
+        <w:rPr>
+          <w:b/>
+          <w:u w:val="single"/>
+        </w:rPr>
+        <w:t>Live-Streaming:</w:t>
+      </w:r>
+      <w:r>
+        <w:t xml:space="preserve"> </w:t>
+      </w:r>
+      <w:r>
+        <w:br/>
+        <w:t xml:space="preserve">Ermöglicht auch </w:t>
+      </w:r>
+      <w:r>
+        <w:t xml:space="preserve">kranken, behinderten oder faulen Personen </w:t>
+      </w:r>
+      <w:r>
+        <w:t xml:space="preserve">die Natur der jeweiligen </w:t>
+      </w:r>
+      <w:r>
+        <w:t>Region</w:t>
+      </w:r>
+      <w:r>
+        <w:t xml:space="preserve"> kennenzulernen.</w:t>
+      </w:r>
+    </w:p>
+    <w:p/>
+    <w:p>
+      <w:pPr>
+        <w:pStyle w:val="Heading1"/>
+      </w:pPr>
+      <w:bookmarkStart w:id="13" w:name="_Toc50816349"/>
       <w:r>
         <w:lastRenderedPageBreak/>
         <w:t>Quellen</w:t>
@@ -6012,9 +6039,9 @@
     </w:p>
     <w:p>
       <w:pPr>
-        <w:pStyle w:val="berschrift2"/>
-      </w:pPr>
-      <w:bookmarkStart w:id="14" w:name="_Toc45391248"/>
+        <w:pStyle w:val="Heading2"/>
+      </w:pPr>
+      <w:bookmarkStart w:id="14" w:name="_Toc50816350"/>
       <w:r>
         <w:t>Wanderführer</w:t>
       </w:r>
@@ -6022,7 +6049,7 @@
     </w:p>
     <w:p>
       <w:pPr>
-        <w:pStyle w:val="Listenabsatz"/>
+        <w:pStyle w:val="ListParagraph"/>
         <w:numPr>
           <w:ilvl w:val="0"/>
           <w:numId w:val="36"/>
@@ -6042,7 +6069,7 @@
     </w:p>
     <w:p>
       <w:pPr>
-        <w:pStyle w:val="Listenabsatz"/>
+        <w:pStyle w:val="ListParagraph"/>
         <w:numPr>
           <w:ilvl w:val="0"/>
           <w:numId w:val="36"/>
@@ -6060,7 +6087,7 @@
     </w:p>
     <w:p>
       <w:pPr>
-        <w:pStyle w:val="Listenabsatz"/>
+        <w:pStyle w:val="ListParagraph"/>
         <w:numPr>
           <w:ilvl w:val="0"/>
           <w:numId w:val="36"/>
@@ -6084,9 +6111,9 @@
     </w:p>
     <w:p>
       <w:pPr>
-        <w:pStyle w:val="berschrift2"/>
-      </w:pPr>
-      <w:bookmarkStart w:id="15" w:name="_Toc45391249"/>
+        <w:pStyle w:val="Heading2"/>
+      </w:pPr>
+      <w:bookmarkStart w:id="15" w:name="_Toc50816351"/>
       <w:r>
         <w:t>Hauenstein</w:t>
       </w:r>
@@ -6094,7 +6121,7 @@
     </w:p>
     <w:p>
       <w:pPr>
-        <w:pStyle w:val="StandardWeb"/>
+        <w:pStyle w:val="NormalWeb"/>
         <w:numPr>
           <w:ilvl w:val="0"/>
           <w:numId w:val="32"/>
@@ -6128,7 +6155,7 @@
     </w:p>
     <w:p>
       <w:pPr>
-        <w:pStyle w:val="Listenabsatz"/>
+        <w:pStyle w:val="ListParagraph"/>
         <w:numPr>
           <w:ilvl w:val="0"/>
           <w:numId w:val="32"/>
@@ -6153,7 +6180,7 @@
     </w:p>
     <w:p>
       <w:pPr>
-        <w:pStyle w:val="Listenabsatz"/>
+        <w:pStyle w:val="ListParagraph"/>
         <w:numPr>
           <w:ilvl w:val="0"/>
           <w:numId w:val="32"/>
@@ -6175,7 +6202,7 @@
     </w:p>
     <w:p>
       <w:pPr>
-        <w:pStyle w:val="StandardWeb"/>
+        <w:pStyle w:val="NormalWeb"/>
         <w:numPr>
           <w:ilvl w:val="0"/>
           <w:numId w:val="32"/>
@@ -6201,7 +6228,7 @@
     </w:p>
     <w:p>
       <w:pPr>
-        <w:pStyle w:val="Listenabsatz"/>
+        <w:pStyle w:val="ListParagraph"/>
         <w:numPr>
           <w:ilvl w:val="0"/>
           <w:numId w:val="32"/>
@@ -6222,14 +6249,14 @@
     </w:p>
     <w:p>
       <w:pPr>
-        <w:pStyle w:val="Listenabsatz"/>
+        <w:pStyle w:val="ListParagraph"/>
       </w:pPr>
     </w:p>
     <w:p>
       <w:pPr>
-        <w:pStyle w:val="berschrift2"/>
-      </w:pPr>
-      <w:bookmarkStart w:id="16" w:name="_Toc45391250"/>
+        <w:pStyle w:val="Heading2"/>
+      </w:pPr>
+      <w:bookmarkStart w:id="16" w:name="_Toc50816352"/>
       <w:r>
         <w:t>Studie</w:t>
       </w:r>
@@ -6245,7 +6272,7 @@
     </w:p>
     <w:p>
       <w:pPr>
-        <w:pStyle w:val="Listenabsatz"/>
+        <w:pStyle w:val="ListParagraph"/>
         <w:numPr>
           <w:ilvl w:val="0"/>
           <w:numId w:val="31"/>
@@ -6269,7 +6296,7 @@
     </w:p>
     <w:p>
       <w:pPr>
-        <w:pStyle w:val="Listenabsatz"/>
+        <w:pStyle w:val="ListParagraph"/>
         <w:rPr>
           <w:rFonts w:cstheme="minorHAnsi"/>
         </w:rPr>
@@ -6277,7 +6304,7 @@
     </w:p>
     <w:p>
       <w:pPr>
-        <w:pStyle w:val="Listenabsatz"/>
+        <w:pStyle w:val="ListParagraph"/>
         <w:ind w:left="0"/>
         <w:rPr>
           <w:b/>
@@ -6289,7 +6316,7 @@
     </w:p>
     <w:p>
       <w:pPr>
-        <w:pStyle w:val="Listenabsatz"/>
+        <w:pStyle w:val="ListParagraph"/>
         <w:ind w:left="0"/>
         <w:rPr>
           <w:b/>
@@ -6301,7 +6328,7 @@
     </w:p>
     <w:p>
       <w:pPr>
-        <w:pStyle w:val="Listenabsatz"/>
+        <w:pStyle w:val="ListParagraph"/>
         <w:ind w:left="0"/>
         <w:rPr>
           <w:b/>
@@ -6322,7 +6349,7 @@
     </w:p>
     <w:p>
       <w:pPr>
-        <w:pStyle w:val="Listenabsatz"/>
+        <w:pStyle w:val="ListParagraph"/>
         <w:ind w:left="0"/>
         <w:jc w:val="both"/>
       </w:pPr>
@@ -6356,7 +6383,7 @@
     </w:p>
     <w:p>
       <w:pPr>
-        <w:pStyle w:val="Listenabsatz"/>
+        <w:pStyle w:val="ListParagraph"/>
         <w:ind w:left="0"/>
         <w:jc w:val="both"/>
       </w:pPr>
@@ -6384,7 +6411,7 @@
     </w:p>
     <w:p>
       <w:pPr>
-        <w:pStyle w:val="Listenabsatz"/>
+        <w:pStyle w:val="ListParagraph"/>
       </w:pPr>
     </w:p>
     <w:sectPr>
@@ -6533,7 +6560,7 @@
   </w:tbl>
   <w:p>
     <w:pPr>
-      <w:pStyle w:val="Fuzeile"/>
+      <w:pStyle w:val="Footer"/>
     </w:pPr>
   </w:p>
 </w:ftr>
@@ -6571,11 +6598,11 @@
   <w:footnote w:id="2">
     <w:p>
       <w:pPr>
-        <w:pStyle w:val="Funotentext"/>
-      </w:pPr>
-      <w:r>
-        <w:rPr>
-          <w:rStyle w:val="Funotenzeichen"/>
+        <w:pStyle w:val="FootnoteText"/>
+      </w:pPr>
+      <w:r>
+        <w:rPr>
+          <w:rStyle w:val="FootnoteReference"/>
         </w:rPr>
         <w:footnoteRef/>
       </w:r>
@@ -6598,11 +6625,11 @@
   <w:footnote w:id="3">
     <w:p>
       <w:pPr>
-        <w:pStyle w:val="Funotentext"/>
-      </w:pPr>
-      <w:r>
-        <w:rPr>
-          <w:rStyle w:val="Funotenzeichen"/>
+        <w:pStyle w:val="FootnoteText"/>
+      </w:pPr>
+      <w:r>
+        <w:rPr>
+          <w:rStyle w:val="FootnoteReference"/>
         </w:rPr>
         <w:footnoteRef/>
       </w:r>
@@ -6625,11 +6652,11 @@
   <w:footnote w:id="4">
     <w:p>
       <w:pPr>
-        <w:pStyle w:val="Funotentext"/>
-      </w:pPr>
-      <w:r>
-        <w:rPr>
-          <w:rStyle w:val="Funotenzeichen"/>
+        <w:pStyle w:val="FootnoteText"/>
+      </w:pPr>
+      <w:r>
+        <w:rPr>
+          <w:rStyle w:val="FootnoteReference"/>
         </w:rPr>
         <w:footnoteRef/>
       </w:r>
@@ -6652,11 +6679,11 @@
   <w:footnote w:id="5">
     <w:p>
       <w:pPr>
-        <w:pStyle w:val="Funotentext"/>
-      </w:pPr>
-      <w:r>
-        <w:rPr>
-          <w:rStyle w:val="Funotenzeichen"/>
+        <w:pStyle w:val="FootnoteText"/>
+      </w:pPr>
+      <w:r>
+        <w:rPr>
+          <w:rStyle w:val="FootnoteReference"/>
         </w:rPr>
         <w:footnoteRef/>
       </w:r>
@@ -6679,11 +6706,11 @@
   <w:footnote w:id="6">
     <w:p>
       <w:pPr>
-        <w:pStyle w:val="Funotentext"/>
-      </w:pPr>
-      <w:r>
-        <w:rPr>
-          <w:rStyle w:val="Funotenzeichen"/>
+        <w:pStyle w:val="FootnoteText"/>
+      </w:pPr>
+      <w:r>
+        <w:rPr>
+          <w:rStyle w:val="FootnoteReference"/>
         </w:rPr>
         <w:footnoteRef/>
       </w:r>
@@ -11141,7 +11168,7 @@
       </w:pPr>
     </w:pPrDefault>
   </w:docDefaults>
-  <w:latentStyles w:defLockedState="0" w:defUIPriority="99" w:defSemiHidden="0" w:defUnhideWhenUsed="0" w:defQFormat="0" w:count="377">
+  <w:latentStyles w:defLockedState="0" w:defUIPriority="99" w:defSemiHidden="0" w:defUnhideWhenUsed="0" w:defQFormat="0" w:count="376">
     <w:lsdException w:name="Normal" w:uiPriority="0" w:qFormat="1"/>
     <w:lsdException w:name="heading 1" w:uiPriority="9" w:qFormat="1"/>
     <w:lsdException w:name="heading 2" w:semiHidden="1" w:uiPriority="9" w:unhideWhenUsed="1" w:qFormat="1"/>
@@ -11518,17 +11545,16 @@
     <w:lsdException w:name="Hashtag" w:semiHidden="1" w:unhideWhenUsed="1"/>
     <w:lsdException w:name="Unresolved Mention" w:semiHidden="1" w:unhideWhenUsed="1"/>
     <w:lsdException w:name="Smart Link" w:semiHidden="1" w:unhideWhenUsed="1"/>
-    <w:lsdException w:name="Smart Link Error" w:semiHidden="1" w:unhideWhenUsed="1"/>
   </w:latentStyles>
-  <w:style w:type="paragraph" w:default="1" w:styleId="Standard">
+  <w:style w:type="paragraph" w:default="1" w:styleId="Normal">
     <w:name w:val="Normal"/>
     <w:qFormat/>
   </w:style>
-  <w:style w:type="paragraph" w:styleId="berschrift1">
+  <w:style w:type="paragraph" w:styleId="Heading1">
     <w:name w:val="heading 1"/>
-    <w:basedOn w:val="Standard"/>
-    <w:next w:val="Standard"/>
-    <w:link w:val="berschrift1Zchn"/>
+    <w:basedOn w:val="Normal"/>
+    <w:next w:val="Normal"/>
+    <w:link w:val="Heading1Char"/>
     <w:uiPriority w:val="9"/>
     <w:qFormat/>
     <w:rsid w:val="00D94532"/>
@@ -11546,11 +11572,11 @@
       <w:szCs w:val="32"/>
     </w:rPr>
   </w:style>
-  <w:style w:type="paragraph" w:styleId="berschrift2">
+  <w:style w:type="paragraph" w:styleId="Heading2">
     <w:name w:val="heading 2"/>
-    <w:basedOn w:val="Standard"/>
-    <w:next w:val="Standard"/>
-    <w:link w:val="berschrift2Zchn"/>
+    <w:basedOn w:val="Normal"/>
+    <w:next w:val="Normal"/>
+    <w:link w:val="Heading2Char"/>
     <w:uiPriority w:val="9"/>
     <w:unhideWhenUsed/>
     <w:qFormat/>
@@ -11569,13 +11595,13 @@
       <w:szCs w:val="26"/>
     </w:rPr>
   </w:style>
-  <w:style w:type="character" w:default="1" w:styleId="Absatz-Standardschriftart">
+  <w:style w:type="character" w:default="1" w:styleId="DefaultParagraphFont">
     <w:name w:val="Default Paragraph Font"/>
     <w:uiPriority w:val="1"/>
     <w:semiHidden/>
     <w:unhideWhenUsed/>
   </w:style>
-  <w:style w:type="table" w:default="1" w:styleId="NormaleTabelle">
+  <w:style w:type="table" w:default="1" w:styleId="TableNormal">
     <w:name w:val="Normal Table"/>
     <w:uiPriority w:val="99"/>
     <w:semiHidden/>
@@ -11590,17 +11616,17 @@
       </w:tblCellMar>
     </w:tblPr>
   </w:style>
-  <w:style w:type="numbering" w:default="1" w:styleId="KeineListe">
+  <w:style w:type="numbering" w:default="1" w:styleId="NoList">
     <w:name w:val="No List"/>
     <w:uiPriority w:val="99"/>
     <w:semiHidden/>
     <w:unhideWhenUsed/>
   </w:style>
-  <w:style w:type="paragraph" w:styleId="Titel">
+  <w:style w:type="paragraph" w:styleId="Title">
     <w:name w:val="Title"/>
-    <w:basedOn w:val="Standard"/>
-    <w:next w:val="Standard"/>
-    <w:link w:val="TitelZchn"/>
+    <w:basedOn w:val="Normal"/>
+    <w:next w:val="Normal"/>
+    <w:link w:val="TitleChar"/>
     <w:uiPriority w:val="10"/>
     <w:qFormat/>
     <w:rsid w:val="00971F0C"/>
@@ -11616,10 +11642,10 @@
       <w:szCs w:val="56"/>
     </w:rPr>
   </w:style>
-  <w:style w:type="character" w:customStyle="1" w:styleId="TitelZchn">
-    <w:name w:val="Titel Zchn"/>
-    <w:basedOn w:val="Absatz-Standardschriftart"/>
-    <w:link w:val="Titel"/>
+  <w:style w:type="character" w:customStyle="1" w:styleId="TitleChar">
+    <w:name w:val="Title Char"/>
+    <w:basedOn w:val="DefaultParagraphFont"/>
+    <w:link w:val="Title"/>
     <w:uiPriority w:val="10"/>
     <w:rsid w:val="00971F0C"/>
     <w:rPr>
@@ -11630,9 +11656,9 @@
       <w:szCs w:val="56"/>
     </w:rPr>
   </w:style>
-  <w:style w:type="paragraph" w:styleId="Listenabsatz">
+  <w:style w:type="paragraph" w:styleId="ListParagraph">
     <w:name w:val="List Paragraph"/>
-    <w:basedOn w:val="Standard"/>
+    <w:basedOn w:val="Normal"/>
     <w:uiPriority w:val="34"/>
     <w:qFormat/>
     <w:rsid w:val="00971F0C"/>
@@ -11641,9 +11667,9 @@
       <w:contextualSpacing/>
     </w:pPr>
   </w:style>
-  <w:style w:type="paragraph" w:styleId="StandardWeb">
+  <w:style w:type="paragraph" w:styleId="NormalWeb">
     <w:name w:val="Normal (Web)"/>
-    <w:basedOn w:val="Standard"/>
+    <w:basedOn w:val="Normal"/>
     <w:uiPriority w:val="99"/>
     <w:unhideWhenUsed/>
     <w:rsid w:val="00441FCC"/>
@@ -11659,7 +11685,7 @@
   </w:style>
   <w:style w:type="character" w:styleId="Hyperlink">
     <w:name w:val="Hyperlink"/>
-    <w:basedOn w:val="Absatz-Standardschriftart"/>
+    <w:basedOn w:val="DefaultParagraphFont"/>
     <w:uiPriority w:val="99"/>
     <w:unhideWhenUsed/>
     <w:rsid w:val="00505971"/>
@@ -11668,9 +11694,9 @@
       <w:u w:val="single"/>
     </w:rPr>
   </w:style>
-  <w:style w:type="character" w:styleId="NichtaufgelsteErwhnung">
+  <w:style w:type="character" w:styleId="UnresolvedMention">
     <w:name w:val="Unresolved Mention"/>
-    <w:basedOn w:val="Absatz-Standardschriftart"/>
+    <w:basedOn w:val="DefaultParagraphFont"/>
     <w:uiPriority w:val="99"/>
     <w:semiHidden/>
     <w:unhideWhenUsed/>
@@ -11680,10 +11706,10 @@
       <w:shd w:val="clear" w:color="auto" w:fill="E1DFDD"/>
     </w:rPr>
   </w:style>
-  <w:style w:type="paragraph" w:styleId="Kopfzeile">
+  <w:style w:type="paragraph" w:styleId="Header">
     <w:name w:val="header"/>
-    <w:basedOn w:val="Standard"/>
-    <w:link w:val="KopfzeileZchn"/>
+    <w:basedOn w:val="Normal"/>
+    <w:link w:val="HeaderChar"/>
     <w:uiPriority w:val="99"/>
     <w:unhideWhenUsed/>
     <w:rsid w:val="007E7BDD"/>
@@ -11695,17 +11721,17 @@
       <w:spacing w:after="0" w:line="240" w:lineRule="auto"/>
     </w:pPr>
   </w:style>
-  <w:style w:type="character" w:customStyle="1" w:styleId="KopfzeileZchn">
-    <w:name w:val="Kopfzeile Zchn"/>
-    <w:basedOn w:val="Absatz-Standardschriftart"/>
-    <w:link w:val="Kopfzeile"/>
+  <w:style w:type="character" w:customStyle="1" w:styleId="HeaderChar">
+    <w:name w:val="Header Char"/>
+    <w:basedOn w:val="DefaultParagraphFont"/>
+    <w:link w:val="Header"/>
     <w:uiPriority w:val="99"/>
     <w:rsid w:val="007E7BDD"/>
   </w:style>
-  <w:style w:type="paragraph" w:styleId="Fuzeile">
+  <w:style w:type="paragraph" w:styleId="Footer">
     <w:name w:val="footer"/>
-    <w:basedOn w:val="Standard"/>
-    <w:link w:val="FuzeileZchn"/>
+    <w:basedOn w:val="Normal"/>
+    <w:link w:val="FooterChar"/>
     <w:uiPriority w:val="99"/>
     <w:unhideWhenUsed/>
     <w:rsid w:val="007E7BDD"/>
@@ -11717,16 +11743,16 @@
       <w:spacing w:after="0" w:line="240" w:lineRule="auto"/>
     </w:pPr>
   </w:style>
-  <w:style w:type="character" w:customStyle="1" w:styleId="FuzeileZchn">
-    <w:name w:val="Fußzeile Zchn"/>
-    <w:basedOn w:val="Absatz-Standardschriftart"/>
-    <w:link w:val="Fuzeile"/>
+  <w:style w:type="character" w:customStyle="1" w:styleId="FooterChar">
+    <w:name w:val="Footer Char"/>
+    <w:basedOn w:val="DefaultParagraphFont"/>
+    <w:link w:val="Footer"/>
     <w:uiPriority w:val="99"/>
     <w:rsid w:val="007E7BDD"/>
   </w:style>
-  <w:style w:type="paragraph" w:styleId="KeinLeerraum">
+  <w:style w:type="paragraph" w:styleId="NoSpacing">
     <w:name w:val="No Spacing"/>
-    <w:link w:val="KeinLeerraumZchn"/>
+    <w:link w:val="NoSpacingChar"/>
     <w:uiPriority w:val="1"/>
     <w:qFormat/>
     <w:rsid w:val="007277D5"/>
@@ -11738,10 +11764,10 @@
       <w:lang w:eastAsia="de-DE"/>
     </w:rPr>
   </w:style>
-  <w:style w:type="character" w:customStyle="1" w:styleId="KeinLeerraumZchn">
-    <w:name w:val="Kein Leerraum Zchn"/>
-    <w:basedOn w:val="Absatz-Standardschriftart"/>
-    <w:link w:val="KeinLeerraum"/>
+  <w:style w:type="character" w:customStyle="1" w:styleId="NoSpacingChar">
+    <w:name w:val="No Spacing Char"/>
+    <w:basedOn w:val="DefaultParagraphFont"/>
+    <w:link w:val="NoSpacing"/>
     <w:uiPriority w:val="1"/>
     <w:rsid w:val="007277D5"/>
     <w:rPr>
@@ -11749,10 +11775,10 @@
       <w:lang w:eastAsia="de-DE"/>
     </w:rPr>
   </w:style>
-  <w:style w:type="character" w:customStyle="1" w:styleId="berschrift1Zchn">
-    <w:name w:val="Überschrift 1 Zchn"/>
-    <w:basedOn w:val="Absatz-Standardschriftart"/>
-    <w:link w:val="berschrift1"/>
+  <w:style w:type="character" w:customStyle="1" w:styleId="Heading1Char">
+    <w:name w:val="Heading 1 Char"/>
+    <w:basedOn w:val="DefaultParagraphFont"/>
+    <w:link w:val="Heading1"/>
     <w:uiPriority w:val="9"/>
     <w:rsid w:val="00D94532"/>
     <w:rPr>
@@ -11763,10 +11789,10 @@
       <w:szCs w:val="32"/>
     </w:rPr>
   </w:style>
-  <w:style w:type="paragraph" w:styleId="Inhaltsverzeichnisberschrift">
+  <w:style w:type="paragraph" w:styleId="TOCHeading">
     <w:name w:val="TOC Heading"/>
-    <w:basedOn w:val="berschrift1"/>
-    <w:next w:val="Standard"/>
+    <w:basedOn w:val="Heading1"/>
+    <w:next w:val="Normal"/>
     <w:uiPriority w:val="39"/>
     <w:unhideWhenUsed/>
     <w:qFormat/>
@@ -11778,10 +11804,10 @@
       <w:lang w:eastAsia="de-DE"/>
     </w:rPr>
   </w:style>
-  <w:style w:type="paragraph" w:styleId="Verzeichnis1">
+  <w:style w:type="paragraph" w:styleId="TOC1">
     <w:name w:val="toc 1"/>
-    <w:basedOn w:val="Standard"/>
-    <w:next w:val="Standard"/>
+    <w:basedOn w:val="Normal"/>
+    <w:next w:val="Normal"/>
     <w:autoRedefine/>
     <w:uiPriority w:val="39"/>
     <w:unhideWhenUsed/>
@@ -11790,10 +11816,10 @@
       <w:spacing w:after="100"/>
     </w:pPr>
   </w:style>
-  <w:style w:type="paragraph" w:styleId="Funotentext">
+  <w:style w:type="paragraph" w:styleId="FootnoteText">
     <w:name w:val="footnote text"/>
-    <w:basedOn w:val="Standard"/>
-    <w:link w:val="FunotentextZchn"/>
+    <w:basedOn w:val="Normal"/>
+    <w:link w:val="FootnoteTextChar"/>
     <w:uiPriority w:val="99"/>
     <w:semiHidden/>
     <w:unhideWhenUsed/>
@@ -11806,10 +11832,10 @@
       <w:szCs w:val="20"/>
     </w:rPr>
   </w:style>
-  <w:style w:type="character" w:customStyle="1" w:styleId="FunotentextZchn">
-    <w:name w:val="Fußnotentext Zchn"/>
-    <w:basedOn w:val="Absatz-Standardschriftart"/>
-    <w:link w:val="Funotentext"/>
+  <w:style w:type="character" w:customStyle="1" w:styleId="FootnoteTextChar">
+    <w:name w:val="Footnote Text Char"/>
+    <w:basedOn w:val="DefaultParagraphFont"/>
+    <w:link w:val="FootnoteText"/>
     <w:uiPriority w:val="99"/>
     <w:semiHidden/>
     <w:rsid w:val="002E58BF"/>
@@ -11818,9 +11844,9 @@
       <w:szCs w:val="20"/>
     </w:rPr>
   </w:style>
-  <w:style w:type="character" w:styleId="Funotenzeichen">
+  <w:style w:type="character" w:styleId="FootnoteReference">
     <w:name w:val="footnote reference"/>
-    <w:basedOn w:val="Absatz-Standardschriftart"/>
+    <w:basedOn w:val="DefaultParagraphFont"/>
     <w:uiPriority w:val="99"/>
     <w:semiHidden/>
     <w:unhideWhenUsed/>
@@ -11829,10 +11855,10 @@
       <w:vertAlign w:val="superscript"/>
     </w:rPr>
   </w:style>
-  <w:style w:type="character" w:customStyle="1" w:styleId="berschrift2Zchn">
-    <w:name w:val="Überschrift 2 Zchn"/>
-    <w:basedOn w:val="Absatz-Standardschriftart"/>
-    <w:link w:val="berschrift2"/>
+  <w:style w:type="character" w:customStyle="1" w:styleId="Heading2Char">
+    <w:name w:val="Heading 2 Char"/>
+    <w:basedOn w:val="DefaultParagraphFont"/>
+    <w:link w:val="Heading2"/>
     <w:uiPriority w:val="9"/>
     <w:rsid w:val="00A802BF"/>
     <w:rPr>
@@ -11843,9 +11869,9 @@
       <w:szCs w:val="26"/>
     </w:rPr>
   </w:style>
-  <w:style w:type="character" w:styleId="BesuchterLink">
+  <w:style w:type="character" w:styleId="FollowedHyperlink">
     <w:name w:val="FollowedHyperlink"/>
-    <w:basedOn w:val="Absatz-Standardschriftart"/>
+    <w:basedOn w:val="DefaultParagraphFont"/>
     <w:uiPriority w:val="99"/>
     <w:semiHidden/>
     <w:unhideWhenUsed/>
@@ -11855,10 +11881,10 @@
       <w:u w:val="single"/>
     </w:rPr>
   </w:style>
-  <w:style w:type="paragraph" w:styleId="Beschriftung">
+  <w:style w:type="paragraph" w:styleId="Caption">
     <w:name w:val="caption"/>
-    <w:basedOn w:val="Standard"/>
-    <w:next w:val="Standard"/>
+    <w:basedOn w:val="Normal"/>
+    <w:next w:val="Normal"/>
     <w:uiPriority w:val="35"/>
     <w:semiHidden/>
     <w:unhideWhenUsed/>
@@ -11875,10 +11901,10 @@
       <w:szCs w:val="18"/>
     </w:rPr>
   </w:style>
-  <w:style w:type="paragraph" w:styleId="Verzeichnis2">
+  <w:style w:type="paragraph" w:styleId="TOC2">
     <w:name w:val="toc 2"/>
-    <w:basedOn w:val="Standard"/>
-    <w:next w:val="Standard"/>
+    <w:basedOn w:val="Normal"/>
+    <w:next w:val="Normal"/>
     <w:autoRedefine/>
     <w:uiPriority w:val="39"/>
     <w:unhideWhenUsed/>
@@ -12198,12 +12224,9 @@
 </file>
 
 <file path=customXml/item2.xml><?xml version="1.0" encoding="utf-8"?>
-<?mso-contentType ?>
-<FormTemplates xmlns="http://schemas.microsoft.com/sharepoint/v3/contenttype/forms">
-  <Display>DocumentLibraryForm</Display>
-  <Edit>DocumentLibraryForm</Edit>
-  <New>DocumentLibraryForm</New>
-</FormTemplates>
+<p:properties xmlns:p="http://schemas.microsoft.com/office/2006/metadata/properties" xmlns:xsi="http://www.w3.org/2001/XMLSchema-instance" xmlns:pc="http://schemas.microsoft.com/office/infopath/2007/PartnerControls">
+  <documentManagement/>
+</p:properties>
 </file>
 
 <file path=customXml/item3.xml><?xml version="1.0" encoding="utf-8"?>
@@ -12410,9 +12433,12 @@
 </file>
 
 <file path=customXml/item4.xml><?xml version="1.0" encoding="utf-8"?>
-<p:properties xmlns:p="http://schemas.microsoft.com/office/2006/metadata/properties" xmlns:xsi="http://www.w3.org/2001/XMLSchema-instance" xmlns:pc="http://schemas.microsoft.com/office/infopath/2007/PartnerControls">
-  <documentManagement/>
-</p:properties>
+<?mso-contentType ?>
+<FormTemplates xmlns="http://schemas.microsoft.com/sharepoint/v3/contenttype/forms">
+  <Display>DocumentLibraryForm</Display>
+  <Edit>DocumentLibraryForm</Edit>
+  <New>DocumentLibraryForm</New>
+</FormTemplates>
 </file>
 
 <file path=customXml/item5.xml><?xml version="1.0" encoding="utf-8"?>
@@ -12428,9 +12454,10 @@
 </file>
 
 <file path=customXml/itemProps2.xml><?xml version="1.0" encoding="utf-8"?>
-<ds:datastoreItem xmlns:ds="http://schemas.openxmlformats.org/officeDocument/2006/customXml" ds:itemID="{E0AE9FF0-3EFB-4EBD-983F-66F8C854755D}">
+<ds:datastoreItem xmlns:ds="http://schemas.openxmlformats.org/officeDocument/2006/customXml" ds:itemID="{04AAA7E1-319A-43FB-84DC-615060D86A1D}">
   <ds:schemaRefs>
-    <ds:schemaRef ds:uri="http://schemas.microsoft.com/sharepoint/v3/contenttype/forms"/>
+    <ds:schemaRef ds:uri="http://schemas.microsoft.com/office/2006/metadata/properties"/>
+    <ds:schemaRef ds:uri="http://schemas.microsoft.com/office/infopath/2007/PartnerControls"/>
   </ds:schemaRefs>
 </ds:datastoreItem>
 </file>
@@ -12455,16 +12482,15 @@
 </file>
 
 <file path=customXml/itemProps4.xml><?xml version="1.0" encoding="utf-8"?>
-<ds:datastoreItem xmlns:ds="http://schemas.openxmlformats.org/officeDocument/2006/customXml" ds:itemID="{04AAA7E1-319A-43FB-84DC-615060D86A1D}">
+<ds:datastoreItem xmlns:ds="http://schemas.openxmlformats.org/officeDocument/2006/customXml" ds:itemID="{E0AE9FF0-3EFB-4EBD-983F-66F8C854755D}">
   <ds:schemaRefs>
-    <ds:schemaRef ds:uri="http://schemas.microsoft.com/office/2006/metadata/properties"/>
-    <ds:schemaRef ds:uri="http://schemas.microsoft.com/office/infopath/2007/PartnerControls"/>
+    <ds:schemaRef ds:uri="http://schemas.microsoft.com/sharepoint/v3/contenttype/forms"/>
   </ds:schemaRefs>
 </ds:datastoreItem>
 </file>
 
 <file path=customXml/itemProps5.xml><?xml version="1.0" encoding="utf-8"?>
-<ds:datastoreItem xmlns:ds="http://schemas.openxmlformats.org/officeDocument/2006/customXml" ds:itemID="{74759E5E-140B-45A2-BF48-46F8E312CB5B}">
+<ds:datastoreItem xmlns:ds="http://schemas.openxmlformats.org/officeDocument/2006/customXml" ds:itemID="{B23BFDE5-A91B-42A4-9B3E-755A628DC8CF}">
   <ds:schemaRefs>
     <ds:schemaRef ds:uri="http://schemas.openxmlformats.org/officeDocument/2006/bibliography"/>
   </ds:schemaRefs>

</xml_diff>